<commit_message>
Add UEFA Champions League to Favorite Soccer Teams section
- Added UEFA Champions League entry to SoccerTeams.tsx
- Configured links for schedule, standings, and highlights
- Added UEFA Champions League.jpg icon to public directory
- Updated project documentation and cleaned up temporary files
</commit_message>
<xml_diff>
--- a/Uzi-Sport On TV-V2.docx
+++ b/Uzi-Sport On TV-V2.docx
@@ -321,9 +321,10 @@
       <w:r>
         <w:rPr>
           <w:rFonts w:ascii="Segoe UI Emoji" w:hAnsi="Segoe UI Emoji" w:cs="Segoe UI Emoji"/>
+          <w:noProof/>
         </w:rPr>
         <w:drawing>
-          <wp:inline distT="0" distB="0" distL="0" distR="0" wp14:anchorId="6004B782" wp14:editId="198C7F08">
+          <wp:inline distT="0" distB="0" distL="0" distR="0" wp14:anchorId="6004B782" wp14:editId="4C41A73D">
             <wp:extent cx="275166" cy="275166"/>
             <wp:effectExtent l="0" t="0" r="0" b="0"/>
             <wp:docPr id="445169699" name="Picture 7" descr="team badge"/>
@@ -680,7 +681,7 @@
           <w:bCs/>
           <w:color w:val="A66500"/>
         </w:rPr>
-        <w:t>Football</w:t>
+        <w:t xml:space="preserve">Football </w:t>
       </w:r>
       <w:r>
         <w:rPr>
@@ -688,7 +689,20 @@
           <w:bCs/>
           <w:color w:val="A66500"/>
         </w:rPr>
-        <w:t xml:space="preserve"> </w:t>
+        <w:t>Teams”</w:t>
+      </w:r>
+    </w:p>
+    <w:p>
+      <w:pPr>
+        <w:rPr>
+          <w:color w:val="A66500"/>
+        </w:rPr>
+      </w:pPr>
+      <w:r>
+        <w:rPr>
+          <w:color w:val="A66500"/>
+        </w:rPr>
+        <w:t xml:space="preserve">Headline option to refresh online for </w:t>
       </w:r>
       <w:r>
         <w:rPr>
@@ -696,20 +710,7 @@
           <w:bCs/>
           <w:color w:val="A66500"/>
         </w:rPr>
-        <w:t>Teams”</w:t>
-      </w:r>
-    </w:p>
-    <w:p>
-      <w:pPr>
-        <w:rPr>
-          <w:color w:val="A66500"/>
-        </w:rPr>
-      </w:pPr>
-      <w:r>
-        <w:rPr>
-          <w:color w:val="A66500"/>
-        </w:rPr>
-        <w:t xml:space="preserve">Headline option to refresh online for </w:t>
+        <w:t>“</w:t>
       </w:r>
       <w:r>
         <w:rPr>
@@ -717,7 +718,7 @@
           <w:bCs/>
           <w:color w:val="A66500"/>
         </w:rPr>
-        <w:t>“</w:t>
+        <w:t>Favorite</w:t>
       </w:r>
       <w:r>
         <w:rPr>
@@ -725,7 +726,7 @@
           <w:bCs/>
           <w:color w:val="A66500"/>
         </w:rPr>
-        <w:t>Favorite</w:t>
+        <w:t xml:space="preserve"> </w:t>
       </w:r>
       <w:r>
         <w:rPr>
@@ -733,7 +734,7 @@
           <w:bCs/>
           <w:color w:val="A66500"/>
         </w:rPr>
-        <w:t xml:space="preserve"> </w:t>
+        <w:t xml:space="preserve">Football </w:t>
       </w:r>
       <w:r>
         <w:rPr>
@@ -741,14 +742,6 @@
           <w:bCs/>
           <w:color w:val="A66500"/>
         </w:rPr>
-        <w:t xml:space="preserve">Football </w:t>
-      </w:r>
-      <w:r>
-        <w:rPr>
-          <w:b/>
-          <w:bCs/>
-          <w:color w:val="A66500"/>
-        </w:rPr>
         <w:t xml:space="preserve">Teams” </w:t>
       </w:r>
     </w:p>
@@ -776,9 +769,10 @@
       <w:r>
         <w:rPr>
           <w:rFonts w:ascii="Segoe UI Emoji" w:hAnsi="Segoe UI Emoji" w:cs="Segoe UI Emoji"/>
+          <w:noProof/>
         </w:rPr>
         <w:drawing>
-          <wp:inline distT="0" distB="0" distL="0" distR="0" wp14:anchorId="77088FFE" wp14:editId="423F7453">
+          <wp:inline distT="0" distB="0" distL="0" distR="0" wp14:anchorId="77088FFE" wp14:editId="1CBAFB26">
             <wp:extent cx="283634" cy="283634"/>
             <wp:effectExtent l="0" t="0" r="2540" b="2540"/>
             <wp:docPr id="814412272" name="Picture 9" descr="team badge"/>
@@ -891,15 +885,7 @@
           <w:bCs/>
           <w:color w:val="A66500"/>
         </w:rPr>
-        <w:t>Basketball</w:t>
-      </w:r>
-      <w:r>
-        <w:rPr>
-          <w:b/>
-          <w:bCs/>
-          <w:color w:val="A66500"/>
-        </w:rPr>
-        <w:t xml:space="preserve"> </w:t>
+        <w:t xml:space="preserve">Basketball </w:t>
       </w:r>
       <w:r>
         <w:rPr>
@@ -1236,9 +1222,10 @@
       <w:r>
         <w:rPr>
           <w:rFonts w:ascii="Segoe UI Emoji" w:hAnsi="Segoe UI Emoji" w:cs="Segoe UI Emoji"/>
+          <w:noProof/>
         </w:rPr>
         <w:drawing>
-          <wp:inline distT="0" distB="0" distL="0" distR="0" wp14:anchorId="46952839" wp14:editId="7A87D1FF">
+          <wp:inline distT="0" distB="0" distL="0" distR="0" wp14:anchorId="46952839" wp14:editId="3742E794">
             <wp:extent cx="232833" cy="232833"/>
             <wp:effectExtent l="0" t="0" r="0" b="0"/>
             <wp:docPr id="898945578" name="Picture 16" descr="team badge"/>
@@ -1489,9 +1476,10 @@
       <w:r>
         <w:rPr>
           <w:rFonts w:ascii="Segoe UI Emoji" w:hAnsi="Segoe UI Emoji" w:cs="Segoe UI Emoji"/>
+          <w:noProof/>
         </w:rPr>
         <w:drawing>
-          <wp:inline distT="0" distB="0" distL="0" distR="0" wp14:anchorId="16A0B23C" wp14:editId="625AE415">
+          <wp:inline distT="0" distB="0" distL="0" distR="0" wp14:anchorId="16A0B23C" wp14:editId="253D2F0E">
             <wp:extent cx="275166" cy="275166"/>
             <wp:effectExtent l="0" t="0" r="0" b="0"/>
             <wp:docPr id="1853658104" name="Picture 7" descr="team badge"/>
@@ -2085,9 +2073,10 @@
       <w:r>
         <w:rPr>
           <w:rFonts w:ascii="Segoe UI Emoji" w:hAnsi="Segoe UI Emoji" w:cs="Segoe UI Emoji"/>
+          <w:noProof/>
         </w:rPr>
         <w:drawing>
-          <wp:inline distT="0" distB="0" distL="0" distR="0" wp14:anchorId="10C7A2A0" wp14:editId="55B68C05">
+          <wp:inline distT="0" distB="0" distL="0" distR="0" wp14:anchorId="10C7A2A0" wp14:editId="0BAA7452">
             <wp:extent cx="283634" cy="283634"/>
             <wp:effectExtent l="0" t="0" r="2540" b="2540"/>
             <wp:docPr id="1182639772" name="Picture 9" descr="team badge"/>
@@ -2311,13 +2300,7 @@
         <w:rPr>
           <w:color w:val="A66500"/>
         </w:rPr>
-        <w:t xml:space="preserve"> </w:t>
-      </w:r>
-      <w:r>
-        <w:rPr>
-          <w:color w:val="A66500"/>
-        </w:rPr>
-        <w:t>Games”</w:t>
+        <w:t xml:space="preserve"> Games”</w:t>
       </w:r>
     </w:p>
     <w:p>
@@ -2662,9 +2645,10 @@
       <w:r>
         <w:rPr>
           <w:rFonts w:ascii="Segoe UI Emoji" w:hAnsi="Segoe UI Emoji" w:cs="Segoe UI Emoji"/>
+          <w:noProof/>
         </w:rPr>
         <w:drawing>
-          <wp:inline distT="0" distB="0" distL="0" distR="0" wp14:anchorId="6ACC3B6A" wp14:editId="34AE332D">
+          <wp:inline distT="0" distB="0" distL="0" distR="0" wp14:anchorId="6ACC3B6A" wp14:editId="676AEA46">
             <wp:extent cx="232833" cy="232833"/>
             <wp:effectExtent l="0" t="0" r="0" b="0"/>
             <wp:docPr id="1157942095" name="Picture 16" descr="team badge"/>
@@ -2792,7 +2776,7 @@
           <w:bCs/>
           <w:color w:val="A66500"/>
         </w:rPr>
-        <w:t>Teams</w:t>
+        <w:t xml:space="preserve">Teams </w:t>
       </w:r>
       <w:r>
         <w:rPr>
@@ -2800,7 +2784,7 @@
           <w:bCs/>
           <w:color w:val="A66500"/>
         </w:rPr>
-        <w:t xml:space="preserve"> </w:t>
+        <w:t>H</w:t>
       </w:r>
       <w:r>
         <w:rPr>
@@ -2808,7 +2792,7 @@
           <w:bCs/>
           <w:color w:val="A66500"/>
         </w:rPr>
-        <w:t>H</w:t>
+        <w:t>ighlights</w:t>
       </w:r>
       <w:r>
         <w:rPr>
@@ -2816,43 +2800,43 @@
           <w:bCs/>
           <w:color w:val="A66500"/>
         </w:rPr>
-        <w:t>ighlights</w:t>
-      </w:r>
-      <w:r>
+        <w:t>”</w:t>
+      </w:r>
+    </w:p>
+    <w:p>
+      <w:pPr>
+        <w:rPr>
+          <w:color w:val="A66500"/>
+        </w:rPr>
+      </w:pPr>
+      <w:r>
+        <w:rPr>
+          <w:color w:val="A66500"/>
+        </w:rPr>
+        <w:t>Content:</w:t>
+      </w:r>
+    </w:p>
+    <w:p>
+      <w:pPr>
         <w:rPr>
           <w:b/>
           <w:bCs/>
           <w:color w:val="A66500"/>
         </w:rPr>
-        <w:t>”</w:t>
-      </w:r>
-    </w:p>
-    <w:p>
-      <w:pPr>
-        <w:rPr>
-          <w:color w:val="A66500"/>
-        </w:rPr>
-      </w:pPr>
-      <w:r>
-        <w:rPr>
-          <w:color w:val="A66500"/>
-        </w:rPr>
-        <w:t>Content:</w:t>
-      </w:r>
-    </w:p>
-    <w:p>
-      <w:pPr>
+      </w:pPr>
+      <w:r>
+        <w:rPr>
+          <w:color w:val="A66500"/>
+        </w:rPr>
+        <w:t xml:space="preserve">Searches for </w:t>
+      </w:r>
+      <w:r>
         <w:rPr>
           <w:b/>
           <w:bCs/>
           <w:color w:val="A66500"/>
         </w:rPr>
-      </w:pPr>
-      <w:r>
-        <w:rPr>
-          <w:color w:val="A66500"/>
-        </w:rPr>
-        <w:t xml:space="preserve">Searches for </w:t>
+        <w:t>“</w:t>
       </w:r>
       <w:r>
         <w:rPr>
@@ -2860,7 +2844,7 @@
           <w:bCs/>
           <w:color w:val="A66500"/>
         </w:rPr>
-        <w:t>“</w:t>
+        <w:t>Soccer Teams H</w:t>
       </w:r>
       <w:r>
         <w:rPr>
@@ -2868,7 +2852,7 @@
           <w:bCs/>
           <w:color w:val="A66500"/>
         </w:rPr>
-        <w:t>Soccer Teams H</w:t>
+        <w:t>ighlights</w:t>
       </w:r>
       <w:r>
         <w:rPr>
@@ -2876,7 +2860,7 @@
           <w:bCs/>
           <w:color w:val="A66500"/>
         </w:rPr>
-        <w:t>ighlights</w:t>
+        <w:t>”</w:t>
       </w:r>
       <w:r>
         <w:rPr>
@@ -2884,14 +2868,6 @@
           <w:bCs/>
           <w:color w:val="A66500"/>
         </w:rPr>
-        <w:t>”</w:t>
-      </w:r>
-      <w:r>
-        <w:rPr>
-          <w:b/>
-          <w:bCs/>
-          <w:color w:val="A66500"/>
-        </w:rPr>
         <w:t xml:space="preserve"> </w:t>
       </w:r>
     </w:p>
@@ -2922,9 +2898,10 @@
       <w:r>
         <w:rPr>
           <w:rFonts w:ascii="Segoe UI Emoji" w:hAnsi="Segoe UI Emoji" w:cs="Segoe UI Emoji"/>
+          <w:noProof/>
         </w:rPr>
         <w:drawing>
-          <wp:inline distT="0" distB="0" distL="0" distR="0" wp14:anchorId="1ABB45BF" wp14:editId="1D6F6DD5">
+          <wp:inline distT="0" distB="0" distL="0" distR="0" wp14:anchorId="1ABB45BF" wp14:editId="47C4E3FB">
             <wp:extent cx="275166" cy="275166"/>
             <wp:effectExtent l="0" t="0" r="0" b="0"/>
             <wp:docPr id="1506866730" name="Picture 7" descr="team badge"/>
@@ -3555,9 +3532,10 @@
       <w:r>
         <w:rPr>
           <w:rFonts w:ascii="Segoe UI Emoji" w:hAnsi="Segoe UI Emoji" w:cs="Segoe UI Emoji"/>
+          <w:noProof/>
         </w:rPr>
         <w:drawing>
-          <wp:inline distT="0" distB="0" distL="0" distR="0" wp14:anchorId="37136D9C" wp14:editId="7F60D4EE">
+          <wp:inline distT="0" distB="0" distL="0" distR="0" wp14:anchorId="37136D9C" wp14:editId="5D314F87">
             <wp:extent cx="283634" cy="283634"/>
             <wp:effectExtent l="0" t="0" r="2540" b="2540"/>
             <wp:docPr id="1305656735" name="Picture 9" descr="team badge"/>
@@ -4165,9 +4143,10 @@
       <w:r>
         <w:rPr>
           <w:rFonts w:ascii="Segoe UI Emoji" w:hAnsi="Segoe UI Emoji" w:cs="Segoe UI Emoji"/>
+          <w:noProof/>
         </w:rPr>
         <w:drawing>
-          <wp:inline distT="0" distB="0" distL="0" distR="0" wp14:anchorId="122A9CDF" wp14:editId="07D0CE76">
+          <wp:inline distT="0" distB="0" distL="0" distR="0" wp14:anchorId="122A9CDF" wp14:editId="41791542">
             <wp:extent cx="232833" cy="232833"/>
             <wp:effectExtent l="0" t="0" r="0" b="0"/>
             <wp:docPr id="1193749381" name="Picture 16" descr="team badge"/>
@@ -4260,6 +4239,625 @@
     <w:p>
       <w:pPr>
         <w:rPr>
+          <w:b/>
+          <w:bCs/>
+          <w:color w:val="007BB8"/>
+          <w:sz w:val="18"/>
+          <w:szCs w:val="18"/>
+        </w:rPr>
+      </w:pPr>
+      <w:r>
+        <w:rPr>
+          <w:b/>
+          <w:bCs/>
+          <w:color w:val="007BB8"/>
+          <w:sz w:val="18"/>
+          <w:szCs w:val="18"/>
+        </w:rPr>
+        <w:t xml:space="preserve">. New </w:t>
+      </w:r>
+      <w:proofErr w:type="spellStart"/>
+      <w:r>
+        <w:rPr>
+          <w:b/>
+          <w:bCs/>
+          <w:color w:val="007BB8"/>
+          <w:sz w:val="18"/>
+          <w:szCs w:val="18"/>
+        </w:rPr>
+        <w:t>PlayerCard</w:t>
+      </w:r>
+      <w:proofErr w:type="spellEnd"/>
+      <w:r>
+        <w:rPr>
+          <w:b/>
+          <w:bCs/>
+          <w:color w:val="007BB8"/>
+          <w:sz w:val="18"/>
+          <w:szCs w:val="18"/>
+        </w:rPr>
+        <w:t xml:space="preserve"> Component (components/</w:t>
+      </w:r>
+      <w:proofErr w:type="spellStart"/>
+      <w:r>
+        <w:rPr>
+          <w:b/>
+          <w:bCs/>
+          <w:color w:val="007BB8"/>
+          <w:sz w:val="18"/>
+          <w:szCs w:val="18"/>
+        </w:rPr>
+        <w:t>ui</w:t>
+      </w:r>
+      <w:proofErr w:type="spellEnd"/>
+      <w:r>
+        <w:rPr>
+          <w:b/>
+          <w:bCs/>
+          <w:color w:val="007BB8"/>
+          <w:sz w:val="18"/>
+          <w:szCs w:val="18"/>
+        </w:rPr>
+        <w:t>/</w:t>
+      </w:r>
+      <w:proofErr w:type="spellStart"/>
+      <w:r>
+        <w:rPr>
+          <w:b/>
+          <w:bCs/>
+          <w:color w:val="007BB8"/>
+          <w:sz w:val="18"/>
+          <w:szCs w:val="18"/>
+        </w:rPr>
+        <w:t>PlayerCard.tsx</w:t>
+      </w:r>
+      <w:proofErr w:type="spellEnd"/>
+      <w:r>
+        <w:rPr>
+          <w:b/>
+          <w:bCs/>
+          <w:color w:val="007BB8"/>
+          <w:sz w:val="18"/>
+          <w:szCs w:val="18"/>
+        </w:rPr>
+        <w:t>)</w:t>
+      </w:r>
+    </w:p>
+    <w:p>
+      <w:pPr>
+        <w:numPr>
+          <w:ilvl w:val="0"/>
+          <w:numId w:val="11"/>
+        </w:numPr>
+        <w:rPr>
+          <w:color w:val="007BB8"/>
+          <w:sz w:val="18"/>
+          <w:szCs w:val="18"/>
+        </w:rPr>
+      </w:pPr>
+      <w:r>
+        <w:rPr>
+          <w:color w:val="007BB8"/>
+          <w:sz w:val="18"/>
+          <w:szCs w:val="18"/>
+        </w:rPr>
+        <w:t>Created a dedicated card component for displaying player information</w:t>
+      </w:r>
+    </w:p>
+    <w:p>
+      <w:pPr>
+        <w:numPr>
+          <w:ilvl w:val="0"/>
+          <w:numId w:val="12"/>
+        </w:numPr>
+        <w:rPr>
+          <w:color w:val="007BB8"/>
+          <w:sz w:val="18"/>
+          <w:szCs w:val="18"/>
+        </w:rPr>
+      </w:pPr>
+      <w:r>
+        <w:rPr>
+          <w:color w:val="007BB8"/>
+          <w:sz w:val="18"/>
+          <w:szCs w:val="18"/>
+        </w:rPr>
+        <w:t>Displays player name, team, position, jersey number, and country</w:t>
+      </w:r>
+    </w:p>
+    <w:p>
+      <w:pPr>
+        <w:numPr>
+          <w:ilvl w:val="0"/>
+          <w:numId w:val="13"/>
+        </w:numPr>
+        <w:rPr>
+          <w:color w:val="007BB8"/>
+          <w:sz w:val="18"/>
+          <w:szCs w:val="18"/>
+        </w:rPr>
+      </w:pPr>
+      <w:r>
+        <w:rPr>
+          <w:color w:val="007BB8"/>
+          <w:sz w:val="18"/>
+          <w:szCs w:val="18"/>
+        </w:rPr>
+        <w:t>Shows stats (PPG, RPG, APG) when available</w:t>
+      </w:r>
+    </w:p>
+    <w:p>
+      <w:pPr>
+        <w:numPr>
+          <w:ilvl w:val="0"/>
+          <w:numId w:val="14"/>
+        </w:numPr>
+        <w:rPr>
+          <w:color w:val="007BB8"/>
+          <w:sz w:val="18"/>
+          <w:szCs w:val="18"/>
+        </w:rPr>
+      </w:pPr>
+      <w:r>
+        <w:rPr>
+          <w:color w:val="007BB8"/>
+          <w:sz w:val="18"/>
+          <w:szCs w:val="18"/>
+        </w:rPr>
+        <w:t>Includes a link to the player's official NBA profile</w:t>
+      </w:r>
+    </w:p>
+    <w:p>
+      <w:pPr>
+        <w:numPr>
+          <w:ilvl w:val="0"/>
+          <w:numId w:val="15"/>
+        </w:numPr>
+        <w:rPr>
+          <w:color w:val="007BB8"/>
+          <w:sz w:val="18"/>
+          <w:szCs w:val="18"/>
+        </w:rPr>
+      </w:pPr>
+      <w:r>
+        <w:rPr>
+          <w:color w:val="007BB8"/>
+          <w:sz w:val="18"/>
+          <w:szCs w:val="18"/>
+        </w:rPr>
+        <w:t xml:space="preserve">Follows the same design pattern as </w:t>
+      </w:r>
+      <w:proofErr w:type="spellStart"/>
+      <w:r>
+        <w:rPr>
+          <w:color w:val="007BB8"/>
+          <w:sz w:val="18"/>
+          <w:szCs w:val="18"/>
+        </w:rPr>
+        <w:t>TeamCard</w:t>
+      </w:r>
+      <w:proofErr w:type="spellEnd"/>
+      <w:r>
+        <w:rPr>
+          <w:color w:val="007BB8"/>
+          <w:sz w:val="18"/>
+          <w:szCs w:val="18"/>
+        </w:rPr>
+        <w:t xml:space="preserve"> with hover effects</w:t>
+      </w:r>
+    </w:p>
+    <w:p>
+      <w:pPr>
+        <w:rPr>
+          <w:b/>
+          <w:bCs/>
+          <w:color w:val="007BB8"/>
+          <w:sz w:val="18"/>
+          <w:szCs w:val="18"/>
+        </w:rPr>
+      </w:pPr>
+      <w:r>
+        <w:rPr>
+          <w:b/>
+          <w:bCs/>
+          <w:color w:val="007BB8"/>
+          <w:sz w:val="18"/>
+          <w:szCs w:val="18"/>
+        </w:rPr>
+        <w:t>2. New Players Section (components/sections/</w:t>
+      </w:r>
+      <w:proofErr w:type="spellStart"/>
+      <w:r>
+        <w:rPr>
+          <w:b/>
+          <w:bCs/>
+          <w:color w:val="007BB8"/>
+          <w:sz w:val="18"/>
+          <w:szCs w:val="18"/>
+        </w:rPr>
+        <w:t>Players.tsx</w:t>
+      </w:r>
+      <w:proofErr w:type="spellEnd"/>
+      <w:r>
+        <w:rPr>
+          <w:b/>
+          <w:bCs/>
+          <w:color w:val="007BB8"/>
+          <w:sz w:val="18"/>
+          <w:szCs w:val="18"/>
+        </w:rPr>
+        <w:t>)</w:t>
+      </w:r>
+    </w:p>
+    <w:p>
+      <w:pPr>
+        <w:numPr>
+          <w:ilvl w:val="0"/>
+          <w:numId w:val="16"/>
+        </w:numPr>
+        <w:rPr>
+          <w:color w:val="007BB8"/>
+          <w:sz w:val="18"/>
+          <w:szCs w:val="18"/>
+        </w:rPr>
+      </w:pPr>
+      <w:r>
+        <w:rPr>
+          <w:color w:val="007BB8"/>
+          <w:sz w:val="18"/>
+          <w:szCs w:val="18"/>
+        </w:rPr>
+        <w:t>Added a new section with sky blue background (matching the site's color scheme)</w:t>
+      </w:r>
+    </w:p>
+    <w:p>
+      <w:pPr>
+        <w:numPr>
+          <w:ilvl w:val="0"/>
+          <w:numId w:val="17"/>
+        </w:numPr>
+        <w:rPr>
+          <w:color w:val="007BB8"/>
+          <w:sz w:val="18"/>
+          <w:szCs w:val="18"/>
+        </w:rPr>
+      </w:pPr>
+      <w:r>
+        <w:rPr>
+          <w:color w:val="007BB8"/>
+          <w:sz w:val="18"/>
+          <w:szCs w:val="18"/>
+        </w:rPr>
+        <w:t>Includes all three players you requested:</w:t>
+      </w:r>
+    </w:p>
+    <w:p>
+      <w:pPr>
+        <w:numPr>
+          <w:ilvl w:val="0"/>
+          <w:numId w:val="18"/>
+        </w:numPr>
+        <w:rPr>
+          <w:color w:val="007BB8"/>
+          <w:sz w:val="18"/>
+          <w:szCs w:val="18"/>
+        </w:rPr>
+      </w:pPr>
+      <w:r>
+        <w:rPr>
+          <w:b/>
+          <w:bCs/>
+          <w:color w:val="007BB8"/>
+          <w:sz w:val="18"/>
+          <w:szCs w:val="18"/>
+        </w:rPr>
+        <w:lastRenderedPageBreak/>
+        <w:t>Deni Avdija</w:t>
+      </w:r>
+      <w:r>
+        <w:rPr>
+          <w:color w:val="007BB8"/>
+          <w:sz w:val="18"/>
+          <w:szCs w:val="18"/>
+        </w:rPr>
+        <w:t> - Portland Trail Blazers, #8, Forward (with stats: 16.9 PPG, 7.3 RPG, 3.9 APG)</w:t>
+      </w:r>
+    </w:p>
+    <w:p>
+      <w:pPr>
+        <w:numPr>
+          <w:ilvl w:val="0"/>
+          <w:numId w:val="19"/>
+        </w:numPr>
+        <w:rPr>
+          <w:color w:val="007BB8"/>
+          <w:sz w:val="18"/>
+          <w:szCs w:val="18"/>
+        </w:rPr>
+      </w:pPr>
+      <w:r>
+        <w:rPr>
+          <w:b/>
+          <w:bCs/>
+          <w:color w:val="007BB8"/>
+          <w:sz w:val="18"/>
+          <w:szCs w:val="18"/>
+        </w:rPr>
+        <w:t>Ben Saraf</w:t>
+      </w:r>
+      <w:r>
+        <w:rPr>
+          <w:color w:val="007BB8"/>
+          <w:sz w:val="18"/>
+          <w:szCs w:val="18"/>
+        </w:rPr>
+        <w:t> - Toronto Raptors, #47, Guard</w:t>
+      </w:r>
+    </w:p>
+    <w:p>
+      <w:pPr>
+        <w:numPr>
+          <w:ilvl w:val="0"/>
+          <w:numId w:val="20"/>
+        </w:numPr>
+        <w:rPr>
+          <w:color w:val="007BB8"/>
+          <w:sz w:val="18"/>
+          <w:szCs w:val="18"/>
+        </w:rPr>
+      </w:pPr>
+      <w:r>
+        <w:rPr>
+          <w:b/>
+          <w:bCs/>
+          <w:color w:val="007BB8"/>
+          <w:sz w:val="18"/>
+          <w:szCs w:val="18"/>
+        </w:rPr>
+        <w:t>Danny Wolf</w:t>
+      </w:r>
+      <w:r>
+        <w:rPr>
+          <w:color w:val="007BB8"/>
+          <w:sz w:val="18"/>
+          <w:szCs w:val="18"/>
+        </w:rPr>
+        <w:t> - Denver Nuggets, #30, Center-Forward</w:t>
+      </w:r>
+    </w:p>
+    <w:p>
+      <w:pPr>
+        <w:numPr>
+          <w:ilvl w:val="0"/>
+          <w:numId w:val="21"/>
+        </w:numPr>
+        <w:rPr>
+          <w:color w:val="007BB8"/>
+          <w:sz w:val="18"/>
+          <w:szCs w:val="18"/>
+        </w:rPr>
+      </w:pPr>
+      <w:r>
+        <w:rPr>
+          <w:color w:val="007BB8"/>
+          <w:sz w:val="18"/>
+          <w:szCs w:val="18"/>
+        </w:rPr>
+        <w:t>Each player card links directly to their NBA.com profile</w:t>
+      </w:r>
+    </w:p>
+    <w:p>
+      <w:pPr>
+        <w:rPr>
+          <w:b/>
+          <w:bCs/>
+          <w:color w:val="007BB8"/>
+          <w:sz w:val="18"/>
+          <w:szCs w:val="18"/>
+        </w:rPr>
+      </w:pPr>
+      <w:r>
+        <w:rPr>
+          <w:b/>
+          <w:bCs/>
+          <w:color w:val="007BB8"/>
+          <w:sz w:val="18"/>
+          <w:szCs w:val="18"/>
+        </w:rPr>
+        <w:t>3. Updated Main Page (app/</w:t>
+      </w:r>
+      <w:proofErr w:type="spellStart"/>
+      <w:r>
+        <w:rPr>
+          <w:b/>
+          <w:bCs/>
+          <w:color w:val="007BB8"/>
+          <w:sz w:val="18"/>
+          <w:szCs w:val="18"/>
+        </w:rPr>
+        <w:t>page.tsx</w:t>
+      </w:r>
+      <w:proofErr w:type="spellEnd"/>
+      <w:r>
+        <w:rPr>
+          <w:b/>
+          <w:bCs/>
+          <w:color w:val="007BB8"/>
+          <w:sz w:val="18"/>
+          <w:szCs w:val="18"/>
+        </w:rPr>
+        <w:t>)</w:t>
+      </w:r>
+    </w:p>
+    <w:p>
+      <w:pPr>
+        <w:numPr>
+          <w:ilvl w:val="0"/>
+          <w:numId w:val="22"/>
+        </w:numPr>
+        <w:rPr>
+          <w:color w:val="007BB8"/>
+          <w:sz w:val="18"/>
+          <w:szCs w:val="18"/>
+        </w:rPr>
+      </w:pPr>
+      <w:r>
+        <w:rPr>
+          <w:color w:val="007BB8"/>
+          <w:sz w:val="18"/>
+          <w:szCs w:val="18"/>
+        </w:rPr>
+        <w:t>Added the Players section below the team sections</w:t>
+      </w:r>
+    </w:p>
+    <w:p>
+      <w:pPr>
+        <w:numPr>
+          <w:ilvl w:val="0"/>
+          <w:numId w:val="23"/>
+        </w:numPr>
+        <w:rPr>
+          <w:color w:val="007BB8"/>
+          <w:sz w:val="18"/>
+          <w:szCs w:val="18"/>
+        </w:rPr>
+      </w:pPr>
+      <w:r>
+        <w:rPr>
+          <w:color w:val="007BB8"/>
+          <w:sz w:val="18"/>
+          <w:szCs w:val="18"/>
+        </w:rPr>
+        <w:t>Maintains the same scroll behavior and layout structure</w:t>
+      </w:r>
+    </w:p>
+    <w:p>
+      <w:pPr>
+        <w:rPr>
+          <w:b/>
+          <w:bCs/>
+          <w:color w:val="007BB8"/>
+          <w:sz w:val="18"/>
+          <w:szCs w:val="18"/>
+        </w:rPr>
+      </w:pPr>
+      <w:r>
+        <w:rPr>
+          <w:b/>
+          <w:bCs/>
+          <w:color w:val="007BB8"/>
+          <w:sz w:val="18"/>
+          <w:szCs w:val="18"/>
+        </w:rPr>
+        <w:t>4. Updated Navigation (components/layout/</w:t>
+      </w:r>
+      <w:proofErr w:type="spellStart"/>
+      <w:r>
+        <w:rPr>
+          <w:b/>
+          <w:bCs/>
+          <w:color w:val="007BB8"/>
+          <w:sz w:val="18"/>
+          <w:szCs w:val="18"/>
+        </w:rPr>
+        <w:t>Navigation.tsx</w:t>
+      </w:r>
+      <w:proofErr w:type="spellEnd"/>
+      <w:r>
+        <w:rPr>
+          <w:b/>
+          <w:bCs/>
+          <w:color w:val="007BB8"/>
+          <w:sz w:val="18"/>
+          <w:szCs w:val="18"/>
+        </w:rPr>
+        <w:t>)</w:t>
+      </w:r>
+    </w:p>
+    <w:p>
+      <w:pPr>
+        <w:numPr>
+          <w:ilvl w:val="0"/>
+          <w:numId w:val="24"/>
+        </w:numPr>
+        <w:rPr>
+          <w:color w:val="007BB8"/>
+          <w:sz w:val="18"/>
+          <w:szCs w:val="18"/>
+        </w:rPr>
+      </w:pPr>
+      <w:r>
+        <w:rPr>
+          <w:color w:val="007BB8"/>
+          <w:sz w:val="18"/>
+          <w:szCs w:val="18"/>
+        </w:rPr>
+        <w:t>Added "Players" link to the navigation menu</w:t>
+      </w:r>
+    </w:p>
+    <w:p>
+      <w:pPr>
+        <w:numPr>
+          <w:ilvl w:val="0"/>
+          <w:numId w:val="25"/>
+        </w:numPr>
+        <w:rPr>
+          <w:color w:val="007BB8"/>
+          <w:sz w:val="18"/>
+          <w:szCs w:val="18"/>
+        </w:rPr>
+      </w:pPr>
+      <w:r>
+        <w:rPr>
+          <w:color w:val="007BB8"/>
+          <w:sz w:val="18"/>
+          <w:szCs w:val="18"/>
+        </w:rPr>
+        <w:t>Works on both desktop and mobile views</w:t>
+      </w:r>
+    </w:p>
+    <w:p>
+      <w:pPr>
+        <w:numPr>
+          <w:ilvl w:val="0"/>
+          <w:numId w:val="26"/>
+        </w:numPr>
+        <w:rPr>
+          <w:color w:val="007BB8"/>
+          <w:sz w:val="18"/>
+          <w:szCs w:val="18"/>
+        </w:rPr>
+      </w:pPr>
+      <w:r>
+        <w:rPr>
+          <w:color w:val="007BB8"/>
+          <w:sz w:val="18"/>
+          <w:szCs w:val="18"/>
+        </w:rPr>
+        <w:t>Smooth scrolls to the Players section when clicked</w:t>
+      </w:r>
+    </w:p>
+    <w:p>
+      <w:pPr>
+        <w:rPr>
+          <w:color w:val="007BB8"/>
+          <w:sz w:val="18"/>
+          <w:szCs w:val="18"/>
+        </w:rPr>
+      </w:pPr>
+    </w:p>
+    <w:p>
+      <w:pPr>
+        <w:rPr>
+          <w:color w:val="007BB8"/>
+          <w:sz w:val="18"/>
+          <w:szCs w:val="18"/>
+        </w:rPr>
+      </w:pPr>
+    </w:p>
+    <w:p>
+      <w:pPr>
+        <w:rPr>
           <w:color w:val="A66500"/>
         </w:rPr>
       </w:pPr>
@@ -4325,15 +4923,22 @@
     <w:p>
       <w:pPr>
         <w:rPr>
+          <w:color w:val="A66500"/>
+        </w:rPr>
+      </w:pPr>
+      <w:r>
+        <w:rPr>
+          <w:color w:val="A66500"/>
+        </w:rPr>
+        <w:t>Ready-to-deploy code repository with documentation.</w:t>
+      </w:r>
+    </w:p>
+    <w:p>
+      <w:pPr>
+        <w:rPr>
           <w:u w:val="single"/>
         </w:rPr>
       </w:pPr>
-      <w:r>
-        <w:rPr>
-          <w:color w:val="A66500"/>
-        </w:rPr>
-        <w:t>Ready-to-deploy code repository with documentation.</w:t>
-      </w:r>
     </w:p>
     <w:sectPr>
       <w:pgSz w:w="12240" w:h="15840"/>
@@ -4368,19 +4973,317 @@
         <v:path o:extrusionok="f" gradientshapeok="t" o:connecttype="rect"/>
         <o:lock v:ext="edit" aspectratio="t"/>
       </v:shapetype>
-      <v:shape id="_x0000_i1151" type="#_x0000_t75" alt="team badge" style="width:350pt;height:350pt;flip:y;visibility:visible;mso-wrap-style:square" o:bullet="t">
+      <v:shape id="_x0000_i1074" type="#_x0000_t75" alt="team badge" style="width:350pt;height:350pt;flip:y;visibility:visible;mso-wrap-style:square" o:bullet="t">
         <v:imagedata r:id="rId1" o:title="team badge"/>
       </v:shape>
     </w:pict>
   </w:numPicBullet>
   <w:numPicBullet w:numPicBulletId="1">
     <w:pict>
-      <v:shape id="_x0000_i1152" type="#_x0000_t75" alt="team badge" style="width:262.6pt;height:262.6pt;visibility:visible;mso-wrap-style:square" o:bullet="t">
+      <v:shape id="_x0000_i1075" type="#_x0000_t75" alt="team badge" style="width:262.6pt;height:262.6pt;visibility:visible;mso-wrap-style:square" o:bullet="t">
         <v:imagedata r:id="rId2" o:title="team badge"/>
       </v:shape>
     </w:pict>
   </w:numPicBullet>
   <w:abstractNum w:abstractNumId="0" w15:restartNumberingAfterBreak="0">
+    <w:nsid w:val="00E04A9E"/>
+    <w:multiLevelType w:val="multilevel"/>
+    <w:tmpl w:val="AD3A0F6C"/>
+    <w:lvl w:ilvl="0">
+      <w:start w:val="1"/>
+      <w:numFmt w:val="bullet"/>
+      <w:lvlText w:val=""/>
+      <w:lvlJc w:val="left"/>
+      <w:pPr>
+        <w:tabs>
+          <w:tab w:val="num" w:pos="720"/>
+        </w:tabs>
+        <w:ind w:left="720" w:hanging="360"/>
+      </w:pPr>
+      <w:rPr>
+        <w:rFonts w:ascii="Symbol" w:hAnsi="Symbol" w:hint="default"/>
+        <w:sz w:val="20"/>
+      </w:rPr>
+    </w:lvl>
+    <w:lvl w:ilvl="1" w:tentative="1">
+      <w:start w:val="1"/>
+      <w:numFmt w:val="bullet"/>
+      <w:lvlText w:val="o"/>
+      <w:lvlJc w:val="left"/>
+      <w:pPr>
+        <w:tabs>
+          <w:tab w:val="num" w:pos="1440"/>
+        </w:tabs>
+        <w:ind w:left="1440" w:hanging="360"/>
+      </w:pPr>
+      <w:rPr>
+        <w:rFonts w:ascii="Courier New" w:hAnsi="Courier New" w:hint="default"/>
+        <w:sz w:val="20"/>
+      </w:rPr>
+    </w:lvl>
+    <w:lvl w:ilvl="2" w:tentative="1">
+      <w:start w:val="1"/>
+      <w:numFmt w:val="bullet"/>
+      <w:lvlText w:val=""/>
+      <w:lvlJc w:val="left"/>
+      <w:pPr>
+        <w:tabs>
+          <w:tab w:val="num" w:pos="2160"/>
+        </w:tabs>
+        <w:ind w:left="2160" w:hanging="360"/>
+      </w:pPr>
+      <w:rPr>
+        <w:rFonts w:ascii="Wingdings" w:hAnsi="Wingdings" w:hint="default"/>
+        <w:sz w:val="20"/>
+      </w:rPr>
+    </w:lvl>
+    <w:lvl w:ilvl="3" w:tentative="1">
+      <w:start w:val="1"/>
+      <w:numFmt w:val="bullet"/>
+      <w:lvlText w:val=""/>
+      <w:lvlJc w:val="left"/>
+      <w:pPr>
+        <w:tabs>
+          <w:tab w:val="num" w:pos="2880"/>
+        </w:tabs>
+        <w:ind w:left="2880" w:hanging="360"/>
+      </w:pPr>
+      <w:rPr>
+        <w:rFonts w:ascii="Wingdings" w:hAnsi="Wingdings" w:hint="default"/>
+        <w:sz w:val="20"/>
+      </w:rPr>
+    </w:lvl>
+    <w:lvl w:ilvl="4" w:tentative="1">
+      <w:start w:val="1"/>
+      <w:numFmt w:val="bullet"/>
+      <w:lvlText w:val=""/>
+      <w:lvlJc w:val="left"/>
+      <w:pPr>
+        <w:tabs>
+          <w:tab w:val="num" w:pos="3600"/>
+        </w:tabs>
+        <w:ind w:left="3600" w:hanging="360"/>
+      </w:pPr>
+      <w:rPr>
+        <w:rFonts w:ascii="Wingdings" w:hAnsi="Wingdings" w:hint="default"/>
+        <w:sz w:val="20"/>
+      </w:rPr>
+    </w:lvl>
+    <w:lvl w:ilvl="5" w:tentative="1">
+      <w:start w:val="1"/>
+      <w:numFmt w:val="bullet"/>
+      <w:lvlText w:val=""/>
+      <w:lvlJc w:val="left"/>
+      <w:pPr>
+        <w:tabs>
+          <w:tab w:val="num" w:pos="4320"/>
+        </w:tabs>
+        <w:ind w:left="4320" w:hanging="360"/>
+      </w:pPr>
+      <w:rPr>
+        <w:rFonts w:ascii="Wingdings" w:hAnsi="Wingdings" w:hint="default"/>
+        <w:sz w:val="20"/>
+      </w:rPr>
+    </w:lvl>
+    <w:lvl w:ilvl="6" w:tentative="1">
+      <w:start w:val="1"/>
+      <w:numFmt w:val="bullet"/>
+      <w:lvlText w:val=""/>
+      <w:lvlJc w:val="left"/>
+      <w:pPr>
+        <w:tabs>
+          <w:tab w:val="num" w:pos="5040"/>
+        </w:tabs>
+        <w:ind w:left="5040" w:hanging="360"/>
+      </w:pPr>
+      <w:rPr>
+        <w:rFonts w:ascii="Wingdings" w:hAnsi="Wingdings" w:hint="default"/>
+        <w:sz w:val="20"/>
+      </w:rPr>
+    </w:lvl>
+    <w:lvl w:ilvl="7" w:tentative="1">
+      <w:start w:val="1"/>
+      <w:numFmt w:val="bullet"/>
+      <w:lvlText w:val=""/>
+      <w:lvlJc w:val="left"/>
+      <w:pPr>
+        <w:tabs>
+          <w:tab w:val="num" w:pos="5760"/>
+        </w:tabs>
+        <w:ind w:left="5760" w:hanging="360"/>
+      </w:pPr>
+      <w:rPr>
+        <w:rFonts w:ascii="Wingdings" w:hAnsi="Wingdings" w:hint="default"/>
+        <w:sz w:val="20"/>
+      </w:rPr>
+    </w:lvl>
+    <w:lvl w:ilvl="8" w:tentative="1">
+      <w:start w:val="1"/>
+      <w:numFmt w:val="bullet"/>
+      <w:lvlText w:val=""/>
+      <w:lvlJc w:val="left"/>
+      <w:pPr>
+        <w:tabs>
+          <w:tab w:val="num" w:pos="6480"/>
+        </w:tabs>
+        <w:ind w:left="6480" w:hanging="360"/>
+      </w:pPr>
+      <w:rPr>
+        <w:rFonts w:ascii="Wingdings" w:hAnsi="Wingdings" w:hint="default"/>
+        <w:sz w:val="20"/>
+      </w:rPr>
+    </w:lvl>
+  </w:abstractNum>
+  <w:abstractNum w:abstractNumId="1" w15:restartNumberingAfterBreak="0">
+    <w:nsid w:val="02B57BF0"/>
+    <w:multiLevelType w:val="multilevel"/>
+    <w:tmpl w:val="F2B6F98C"/>
+    <w:lvl w:ilvl="0">
+      <w:start w:val="1"/>
+      <w:numFmt w:val="bullet"/>
+      <w:lvlText w:val=""/>
+      <w:lvlJc w:val="left"/>
+      <w:pPr>
+        <w:tabs>
+          <w:tab w:val="num" w:pos="720"/>
+        </w:tabs>
+        <w:ind w:left="720" w:hanging="360"/>
+      </w:pPr>
+      <w:rPr>
+        <w:rFonts w:ascii="Symbol" w:hAnsi="Symbol" w:hint="default"/>
+        <w:sz w:val="20"/>
+      </w:rPr>
+    </w:lvl>
+    <w:lvl w:ilvl="1" w:tentative="1">
+      <w:start w:val="1"/>
+      <w:numFmt w:val="bullet"/>
+      <w:lvlText w:val="o"/>
+      <w:lvlJc w:val="left"/>
+      <w:pPr>
+        <w:tabs>
+          <w:tab w:val="num" w:pos="1440"/>
+        </w:tabs>
+        <w:ind w:left="1440" w:hanging="360"/>
+      </w:pPr>
+      <w:rPr>
+        <w:rFonts w:ascii="Courier New" w:hAnsi="Courier New" w:hint="default"/>
+        <w:sz w:val="20"/>
+      </w:rPr>
+    </w:lvl>
+    <w:lvl w:ilvl="2" w:tentative="1">
+      <w:start w:val="1"/>
+      <w:numFmt w:val="bullet"/>
+      <w:lvlText w:val=""/>
+      <w:lvlJc w:val="left"/>
+      <w:pPr>
+        <w:tabs>
+          <w:tab w:val="num" w:pos="2160"/>
+        </w:tabs>
+        <w:ind w:left="2160" w:hanging="360"/>
+      </w:pPr>
+      <w:rPr>
+        <w:rFonts w:ascii="Wingdings" w:hAnsi="Wingdings" w:hint="default"/>
+        <w:sz w:val="20"/>
+      </w:rPr>
+    </w:lvl>
+    <w:lvl w:ilvl="3" w:tentative="1">
+      <w:start w:val="1"/>
+      <w:numFmt w:val="bullet"/>
+      <w:lvlText w:val=""/>
+      <w:lvlJc w:val="left"/>
+      <w:pPr>
+        <w:tabs>
+          <w:tab w:val="num" w:pos="2880"/>
+        </w:tabs>
+        <w:ind w:left="2880" w:hanging="360"/>
+      </w:pPr>
+      <w:rPr>
+        <w:rFonts w:ascii="Wingdings" w:hAnsi="Wingdings" w:hint="default"/>
+        <w:sz w:val="20"/>
+      </w:rPr>
+    </w:lvl>
+    <w:lvl w:ilvl="4" w:tentative="1">
+      <w:start w:val="1"/>
+      <w:numFmt w:val="bullet"/>
+      <w:lvlText w:val=""/>
+      <w:lvlJc w:val="left"/>
+      <w:pPr>
+        <w:tabs>
+          <w:tab w:val="num" w:pos="3600"/>
+        </w:tabs>
+        <w:ind w:left="3600" w:hanging="360"/>
+      </w:pPr>
+      <w:rPr>
+        <w:rFonts w:ascii="Wingdings" w:hAnsi="Wingdings" w:hint="default"/>
+        <w:sz w:val="20"/>
+      </w:rPr>
+    </w:lvl>
+    <w:lvl w:ilvl="5" w:tentative="1">
+      <w:start w:val="1"/>
+      <w:numFmt w:val="bullet"/>
+      <w:lvlText w:val=""/>
+      <w:lvlJc w:val="left"/>
+      <w:pPr>
+        <w:tabs>
+          <w:tab w:val="num" w:pos="4320"/>
+        </w:tabs>
+        <w:ind w:left="4320" w:hanging="360"/>
+      </w:pPr>
+      <w:rPr>
+        <w:rFonts w:ascii="Wingdings" w:hAnsi="Wingdings" w:hint="default"/>
+        <w:sz w:val="20"/>
+      </w:rPr>
+    </w:lvl>
+    <w:lvl w:ilvl="6" w:tentative="1">
+      <w:start w:val="1"/>
+      <w:numFmt w:val="bullet"/>
+      <w:lvlText w:val=""/>
+      <w:lvlJc w:val="left"/>
+      <w:pPr>
+        <w:tabs>
+          <w:tab w:val="num" w:pos="5040"/>
+        </w:tabs>
+        <w:ind w:left="5040" w:hanging="360"/>
+      </w:pPr>
+      <w:rPr>
+        <w:rFonts w:ascii="Wingdings" w:hAnsi="Wingdings" w:hint="default"/>
+        <w:sz w:val="20"/>
+      </w:rPr>
+    </w:lvl>
+    <w:lvl w:ilvl="7" w:tentative="1">
+      <w:start w:val="1"/>
+      <w:numFmt w:val="bullet"/>
+      <w:lvlText w:val=""/>
+      <w:lvlJc w:val="left"/>
+      <w:pPr>
+        <w:tabs>
+          <w:tab w:val="num" w:pos="5760"/>
+        </w:tabs>
+        <w:ind w:left="5760" w:hanging="360"/>
+      </w:pPr>
+      <w:rPr>
+        <w:rFonts w:ascii="Wingdings" w:hAnsi="Wingdings" w:hint="default"/>
+        <w:sz w:val="20"/>
+      </w:rPr>
+    </w:lvl>
+    <w:lvl w:ilvl="8" w:tentative="1">
+      <w:start w:val="1"/>
+      <w:numFmt w:val="bullet"/>
+      <w:lvlText w:val=""/>
+      <w:lvlJc w:val="left"/>
+      <w:pPr>
+        <w:tabs>
+          <w:tab w:val="num" w:pos="6480"/>
+        </w:tabs>
+        <w:ind w:left="6480" w:hanging="360"/>
+      </w:pPr>
+      <w:rPr>
+        <w:rFonts w:ascii="Wingdings" w:hAnsi="Wingdings" w:hint="default"/>
+        <w:sz w:val="20"/>
+      </w:rPr>
+    </w:lvl>
+  </w:abstractNum>
+  <w:abstractNum w:abstractNumId="2" w15:restartNumberingAfterBreak="0">
     <w:nsid w:val="08276C6F"/>
     <w:multiLevelType w:val="multilevel"/>
     <w:tmpl w:val="3A6CD0A4"/>
@@ -4529,7 +5432,156 @@
       </w:rPr>
     </w:lvl>
   </w:abstractNum>
-  <w:abstractNum w:abstractNumId="1" w15:restartNumberingAfterBreak="0">
+  <w:abstractNum w:abstractNumId="3" w15:restartNumberingAfterBreak="0">
+    <w:nsid w:val="0B7B183B"/>
+    <w:multiLevelType w:val="multilevel"/>
+    <w:tmpl w:val="71A41F22"/>
+    <w:lvl w:ilvl="0">
+      <w:start w:val="1"/>
+      <w:numFmt w:val="bullet"/>
+      <w:lvlText w:val=""/>
+      <w:lvlJc w:val="left"/>
+      <w:pPr>
+        <w:tabs>
+          <w:tab w:val="num" w:pos="720"/>
+        </w:tabs>
+        <w:ind w:left="720" w:hanging="360"/>
+      </w:pPr>
+      <w:rPr>
+        <w:rFonts w:ascii="Symbol" w:hAnsi="Symbol" w:hint="default"/>
+        <w:sz w:val="20"/>
+      </w:rPr>
+    </w:lvl>
+    <w:lvl w:ilvl="1" w:tentative="1">
+      <w:start w:val="1"/>
+      <w:numFmt w:val="bullet"/>
+      <w:lvlText w:val="o"/>
+      <w:lvlJc w:val="left"/>
+      <w:pPr>
+        <w:tabs>
+          <w:tab w:val="num" w:pos="1440"/>
+        </w:tabs>
+        <w:ind w:left="1440" w:hanging="360"/>
+      </w:pPr>
+      <w:rPr>
+        <w:rFonts w:ascii="Courier New" w:hAnsi="Courier New" w:hint="default"/>
+        <w:sz w:val="20"/>
+      </w:rPr>
+    </w:lvl>
+    <w:lvl w:ilvl="2" w:tentative="1">
+      <w:start w:val="1"/>
+      <w:numFmt w:val="bullet"/>
+      <w:lvlText w:val=""/>
+      <w:lvlJc w:val="left"/>
+      <w:pPr>
+        <w:tabs>
+          <w:tab w:val="num" w:pos="2160"/>
+        </w:tabs>
+        <w:ind w:left="2160" w:hanging="360"/>
+      </w:pPr>
+      <w:rPr>
+        <w:rFonts w:ascii="Wingdings" w:hAnsi="Wingdings" w:hint="default"/>
+        <w:sz w:val="20"/>
+      </w:rPr>
+    </w:lvl>
+    <w:lvl w:ilvl="3" w:tentative="1">
+      <w:start w:val="1"/>
+      <w:numFmt w:val="bullet"/>
+      <w:lvlText w:val=""/>
+      <w:lvlJc w:val="left"/>
+      <w:pPr>
+        <w:tabs>
+          <w:tab w:val="num" w:pos="2880"/>
+        </w:tabs>
+        <w:ind w:left="2880" w:hanging="360"/>
+      </w:pPr>
+      <w:rPr>
+        <w:rFonts w:ascii="Wingdings" w:hAnsi="Wingdings" w:hint="default"/>
+        <w:sz w:val="20"/>
+      </w:rPr>
+    </w:lvl>
+    <w:lvl w:ilvl="4" w:tentative="1">
+      <w:start w:val="1"/>
+      <w:numFmt w:val="bullet"/>
+      <w:lvlText w:val=""/>
+      <w:lvlJc w:val="left"/>
+      <w:pPr>
+        <w:tabs>
+          <w:tab w:val="num" w:pos="3600"/>
+        </w:tabs>
+        <w:ind w:left="3600" w:hanging="360"/>
+      </w:pPr>
+      <w:rPr>
+        <w:rFonts w:ascii="Wingdings" w:hAnsi="Wingdings" w:hint="default"/>
+        <w:sz w:val="20"/>
+      </w:rPr>
+    </w:lvl>
+    <w:lvl w:ilvl="5" w:tentative="1">
+      <w:start w:val="1"/>
+      <w:numFmt w:val="bullet"/>
+      <w:lvlText w:val=""/>
+      <w:lvlJc w:val="left"/>
+      <w:pPr>
+        <w:tabs>
+          <w:tab w:val="num" w:pos="4320"/>
+        </w:tabs>
+        <w:ind w:left="4320" w:hanging="360"/>
+      </w:pPr>
+      <w:rPr>
+        <w:rFonts w:ascii="Wingdings" w:hAnsi="Wingdings" w:hint="default"/>
+        <w:sz w:val="20"/>
+      </w:rPr>
+    </w:lvl>
+    <w:lvl w:ilvl="6" w:tentative="1">
+      <w:start w:val="1"/>
+      <w:numFmt w:val="bullet"/>
+      <w:lvlText w:val=""/>
+      <w:lvlJc w:val="left"/>
+      <w:pPr>
+        <w:tabs>
+          <w:tab w:val="num" w:pos="5040"/>
+        </w:tabs>
+        <w:ind w:left="5040" w:hanging="360"/>
+      </w:pPr>
+      <w:rPr>
+        <w:rFonts w:ascii="Wingdings" w:hAnsi="Wingdings" w:hint="default"/>
+        <w:sz w:val="20"/>
+      </w:rPr>
+    </w:lvl>
+    <w:lvl w:ilvl="7" w:tentative="1">
+      <w:start w:val="1"/>
+      <w:numFmt w:val="bullet"/>
+      <w:lvlText w:val=""/>
+      <w:lvlJc w:val="left"/>
+      <w:pPr>
+        <w:tabs>
+          <w:tab w:val="num" w:pos="5760"/>
+        </w:tabs>
+        <w:ind w:left="5760" w:hanging="360"/>
+      </w:pPr>
+      <w:rPr>
+        <w:rFonts w:ascii="Wingdings" w:hAnsi="Wingdings" w:hint="default"/>
+        <w:sz w:val="20"/>
+      </w:rPr>
+    </w:lvl>
+    <w:lvl w:ilvl="8" w:tentative="1">
+      <w:start w:val="1"/>
+      <w:numFmt w:val="bullet"/>
+      <w:lvlText w:val=""/>
+      <w:lvlJc w:val="left"/>
+      <w:pPr>
+        <w:tabs>
+          <w:tab w:val="num" w:pos="6480"/>
+        </w:tabs>
+        <w:ind w:left="6480" w:hanging="360"/>
+      </w:pPr>
+      <w:rPr>
+        <w:rFonts w:ascii="Wingdings" w:hAnsi="Wingdings" w:hint="default"/>
+        <w:sz w:val="20"/>
+      </w:rPr>
+    </w:lvl>
+  </w:abstractNum>
+  <w:abstractNum w:abstractNumId="4" w15:restartNumberingAfterBreak="0">
     <w:nsid w:val="0F0A380D"/>
     <w:multiLevelType w:val="multilevel"/>
     <w:tmpl w:val="08805D96"/>
@@ -4646,7 +5698,7 @@
       </w:pPr>
     </w:lvl>
   </w:abstractNum>
-  <w:abstractNum w:abstractNumId="2" w15:restartNumberingAfterBreak="0">
+  <w:abstractNum w:abstractNumId="5" w15:restartNumberingAfterBreak="0">
     <w:nsid w:val="1F303E2D"/>
     <w:multiLevelType w:val="multilevel"/>
     <w:tmpl w:val="F336DE92"/>
@@ -4795,7 +5847,7 @@
       </w:rPr>
     </w:lvl>
   </w:abstractNum>
-  <w:abstractNum w:abstractNumId="3" w15:restartNumberingAfterBreak="0">
+  <w:abstractNum w:abstractNumId="6" w15:restartNumberingAfterBreak="0">
     <w:nsid w:val="265B3964"/>
     <w:multiLevelType w:val="hybridMultilevel"/>
     <w:tmpl w:val="83CCA3E0"/>
@@ -4884,7 +5936,1348 @@
       </w:pPr>
     </w:lvl>
   </w:abstractNum>
-  <w:abstractNum w:abstractNumId="4" w15:restartNumberingAfterBreak="0">
+  <w:abstractNum w:abstractNumId="7" w15:restartNumberingAfterBreak="0">
+    <w:nsid w:val="2FD4022B"/>
+    <w:multiLevelType w:val="multilevel"/>
+    <w:tmpl w:val="D4E60C34"/>
+    <w:lvl w:ilvl="0">
+      <w:start w:val="1"/>
+      <w:numFmt w:val="bullet"/>
+      <w:lvlText w:val=""/>
+      <w:lvlJc w:val="left"/>
+      <w:pPr>
+        <w:tabs>
+          <w:tab w:val="num" w:pos="720"/>
+        </w:tabs>
+        <w:ind w:left="720" w:hanging="360"/>
+      </w:pPr>
+      <w:rPr>
+        <w:rFonts w:ascii="Symbol" w:hAnsi="Symbol" w:hint="default"/>
+        <w:sz w:val="20"/>
+      </w:rPr>
+    </w:lvl>
+    <w:lvl w:ilvl="1" w:tentative="1">
+      <w:start w:val="1"/>
+      <w:numFmt w:val="bullet"/>
+      <w:lvlText w:val="o"/>
+      <w:lvlJc w:val="left"/>
+      <w:pPr>
+        <w:tabs>
+          <w:tab w:val="num" w:pos="1440"/>
+        </w:tabs>
+        <w:ind w:left="1440" w:hanging="360"/>
+      </w:pPr>
+      <w:rPr>
+        <w:rFonts w:ascii="Courier New" w:hAnsi="Courier New" w:hint="default"/>
+        <w:sz w:val="20"/>
+      </w:rPr>
+    </w:lvl>
+    <w:lvl w:ilvl="2" w:tentative="1">
+      <w:start w:val="1"/>
+      <w:numFmt w:val="bullet"/>
+      <w:lvlText w:val=""/>
+      <w:lvlJc w:val="left"/>
+      <w:pPr>
+        <w:tabs>
+          <w:tab w:val="num" w:pos="2160"/>
+        </w:tabs>
+        <w:ind w:left="2160" w:hanging="360"/>
+      </w:pPr>
+      <w:rPr>
+        <w:rFonts w:ascii="Wingdings" w:hAnsi="Wingdings" w:hint="default"/>
+        <w:sz w:val="20"/>
+      </w:rPr>
+    </w:lvl>
+    <w:lvl w:ilvl="3" w:tentative="1">
+      <w:start w:val="1"/>
+      <w:numFmt w:val="bullet"/>
+      <w:lvlText w:val=""/>
+      <w:lvlJc w:val="left"/>
+      <w:pPr>
+        <w:tabs>
+          <w:tab w:val="num" w:pos="2880"/>
+        </w:tabs>
+        <w:ind w:left="2880" w:hanging="360"/>
+      </w:pPr>
+      <w:rPr>
+        <w:rFonts w:ascii="Wingdings" w:hAnsi="Wingdings" w:hint="default"/>
+        <w:sz w:val="20"/>
+      </w:rPr>
+    </w:lvl>
+    <w:lvl w:ilvl="4" w:tentative="1">
+      <w:start w:val="1"/>
+      <w:numFmt w:val="bullet"/>
+      <w:lvlText w:val=""/>
+      <w:lvlJc w:val="left"/>
+      <w:pPr>
+        <w:tabs>
+          <w:tab w:val="num" w:pos="3600"/>
+        </w:tabs>
+        <w:ind w:left="3600" w:hanging="360"/>
+      </w:pPr>
+      <w:rPr>
+        <w:rFonts w:ascii="Wingdings" w:hAnsi="Wingdings" w:hint="default"/>
+        <w:sz w:val="20"/>
+      </w:rPr>
+    </w:lvl>
+    <w:lvl w:ilvl="5" w:tentative="1">
+      <w:start w:val="1"/>
+      <w:numFmt w:val="bullet"/>
+      <w:lvlText w:val=""/>
+      <w:lvlJc w:val="left"/>
+      <w:pPr>
+        <w:tabs>
+          <w:tab w:val="num" w:pos="4320"/>
+        </w:tabs>
+        <w:ind w:left="4320" w:hanging="360"/>
+      </w:pPr>
+      <w:rPr>
+        <w:rFonts w:ascii="Wingdings" w:hAnsi="Wingdings" w:hint="default"/>
+        <w:sz w:val="20"/>
+      </w:rPr>
+    </w:lvl>
+    <w:lvl w:ilvl="6" w:tentative="1">
+      <w:start w:val="1"/>
+      <w:numFmt w:val="bullet"/>
+      <w:lvlText w:val=""/>
+      <w:lvlJc w:val="left"/>
+      <w:pPr>
+        <w:tabs>
+          <w:tab w:val="num" w:pos="5040"/>
+        </w:tabs>
+        <w:ind w:left="5040" w:hanging="360"/>
+      </w:pPr>
+      <w:rPr>
+        <w:rFonts w:ascii="Wingdings" w:hAnsi="Wingdings" w:hint="default"/>
+        <w:sz w:val="20"/>
+      </w:rPr>
+    </w:lvl>
+    <w:lvl w:ilvl="7" w:tentative="1">
+      <w:start w:val="1"/>
+      <w:numFmt w:val="bullet"/>
+      <w:lvlText w:val=""/>
+      <w:lvlJc w:val="left"/>
+      <w:pPr>
+        <w:tabs>
+          <w:tab w:val="num" w:pos="5760"/>
+        </w:tabs>
+        <w:ind w:left="5760" w:hanging="360"/>
+      </w:pPr>
+      <w:rPr>
+        <w:rFonts w:ascii="Wingdings" w:hAnsi="Wingdings" w:hint="default"/>
+        <w:sz w:val="20"/>
+      </w:rPr>
+    </w:lvl>
+    <w:lvl w:ilvl="8" w:tentative="1">
+      <w:start w:val="1"/>
+      <w:numFmt w:val="bullet"/>
+      <w:lvlText w:val=""/>
+      <w:lvlJc w:val="left"/>
+      <w:pPr>
+        <w:tabs>
+          <w:tab w:val="num" w:pos="6480"/>
+        </w:tabs>
+        <w:ind w:left="6480" w:hanging="360"/>
+      </w:pPr>
+      <w:rPr>
+        <w:rFonts w:ascii="Wingdings" w:hAnsi="Wingdings" w:hint="default"/>
+        <w:sz w:val="20"/>
+      </w:rPr>
+    </w:lvl>
+  </w:abstractNum>
+  <w:abstractNum w:abstractNumId="8" w15:restartNumberingAfterBreak="0">
+    <w:nsid w:val="301972F6"/>
+    <w:multiLevelType w:val="multilevel"/>
+    <w:tmpl w:val="0C4AB4AC"/>
+    <w:lvl w:ilvl="0">
+      <w:start w:val="1"/>
+      <w:numFmt w:val="bullet"/>
+      <w:lvlText w:val=""/>
+      <w:lvlJc w:val="left"/>
+      <w:pPr>
+        <w:tabs>
+          <w:tab w:val="num" w:pos="720"/>
+        </w:tabs>
+        <w:ind w:left="720" w:hanging="360"/>
+      </w:pPr>
+      <w:rPr>
+        <w:rFonts w:ascii="Symbol" w:hAnsi="Symbol" w:hint="default"/>
+        <w:sz w:val="20"/>
+      </w:rPr>
+    </w:lvl>
+    <w:lvl w:ilvl="1" w:tentative="1">
+      <w:start w:val="1"/>
+      <w:numFmt w:val="bullet"/>
+      <w:lvlText w:val="o"/>
+      <w:lvlJc w:val="left"/>
+      <w:pPr>
+        <w:tabs>
+          <w:tab w:val="num" w:pos="1440"/>
+        </w:tabs>
+        <w:ind w:left="1440" w:hanging="360"/>
+      </w:pPr>
+      <w:rPr>
+        <w:rFonts w:ascii="Courier New" w:hAnsi="Courier New" w:hint="default"/>
+        <w:sz w:val="20"/>
+      </w:rPr>
+    </w:lvl>
+    <w:lvl w:ilvl="2" w:tentative="1">
+      <w:start w:val="1"/>
+      <w:numFmt w:val="bullet"/>
+      <w:lvlText w:val=""/>
+      <w:lvlJc w:val="left"/>
+      <w:pPr>
+        <w:tabs>
+          <w:tab w:val="num" w:pos="2160"/>
+        </w:tabs>
+        <w:ind w:left="2160" w:hanging="360"/>
+      </w:pPr>
+      <w:rPr>
+        <w:rFonts w:ascii="Wingdings" w:hAnsi="Wingdings" w:hint="default"/>
+        <w:sz w:val="20"/>
+      </w:rPr>
+    </w:lvl>
+    <w:lvl w:ilvl="3" w:tentative="1">
+      <w:start w:val="1"/>
+      <w:numFmt w:val="bullet"/>
+      <w:lvlText w:val=""/>
+      <w:lvlJc w:val="left"/>
+      <w:pPr>
+        <w:tabs>
+          <w:tab w:val="num" w:pos="2880"/>
+        </w:tabs>
+        <w:ind w:left="2880" w:hanging="360"/>
+      </w:pPr>
+      <w:rPr>
+        <w:rFonts w:ascii="Wingdings" w:hAnsi="Wingdings" w:hint="default"/>
+        <w:sz w:val="20"/>
+      </w:rPr>
+    </w:lvl>
+    <w:lvl w:ilvl="4" w:tentative="1">
+      <w:start w:val="1"/>
+      <w:numFmt w:val="bullet"/>
+      <w:lvlText w:val=""/>
+      <w:lvlJc w:val="left"/>
+      <w:pPr>
+        <w:tabs>
+          <w:tab w:val="num" w:pos="3600"/>
+        </w:tabs>
+        <w:ind w:left="3600" w:hanging="360"/>
+      </w:pPr>
+      <w:rPr>
+        <w:rFonts w:ascii="Wingdings" w:hAnsi="Wingdings" w:hint="default"/>
+        <w:sz w:val="20"/>
+      </w:rPr>
+    </w:lvl>
+    <w:lvl w:ilvl="5" w:tentative="1">
+      <w:start w:val="1"/>
+      <w:numFmt w:val="bullet"/>
+      <w:lvlText w:val=""/>
+      <w:lvlJc w:val="left"/>
+      <w:pPr>
+        <w:tabs>
+          <w:tab w:val="num" w:pos="4320"/>
+        </w:tabs>
+        <w:ind w:left="4320" w:hanging="360"/>
+      </w:pPr>
+      <w:rPr>
+        <w:rFonts w:ascii="Wingdings" w:hAnsi="Wingdings" w:hint="default"/>
+        <w:sz w:val="20"/>
+      </w:rPr>
+    </w:lvl>
+    <w:lvl w:ilvl="6" w:tentative="1">
+      <w:start w:val="1"/>
+      <w:numFmt w:val="bullet"/>
+      <w:lvlText w:val=""/>
+      <w:lvlJc w:val="left"/>
+      <w:pPr>
+        <w:tabs>
+          <w:tab w:val="num" w:pos="5040"/>
+        </w:tabs>
+        <w:ind w:left="5040" w:hanging="360"/>
+      </w:pPr>
+      <w:rPr>
+        <w:rFonts w:ascii="Wingdings" w:hAnsi="Wingdings" w:hint="default"/>
+        <w:sz w:val="20"/>
+      </w:rPr>
+    </w:lvl>
+    <w:lvl w:ilvl="7" w:tentative="1">
+      <w:start w:val="1"/>
+      <w:numFmt w:val="bullet"/>
+      <w:lvlText w:val=""/>
+      <w:lvlJc w:val="left"/>
+      <w:pPr>
+        <w:tabs>
+          <w:tab w:val="num" w:pos="5760"/>
+        </w:tabs>
+        <w:ind w:left="5760" w:hanging="360"/>
+      </w:pPr>
+      <w:rPr>
+        <w:rFonts w:ascii="Wingdings" w:hAnsi="Wingdings" w:hint="default"/>
+        <w:sz w:val="20"/>
+      </w:rPr>
+    </w:lvl>
+    <w:lvl w:ilvl="8" w:tentative="1">
+      <w:start w:val="1"/>
+      <w:numFmt w:val="bullet"/>
+      <w:lvlText w:val=""/>
+      <w:lvlJc w:val="left"/>
+      <w:pPr>
+        <w:tabs>
+          <w:tab w:val="num" w:pos="6480"/>
+        </w:tabs>
+        <w:ind w:left="6480" w:hanging="360"/>
+      </w:pPr>
+      <w:rPr>
+        <w:rFonts w:ascii="Wingdings" w:hAnsi="Wingdings" w:hint="default"/>
+        <w:sz w:val="20"/>
+      </w:rPr>
+    </w:lvl>
+  </w:abstractNum>
+  <w:abstractNum w:abstractNumId="9" w15:restartNumberingAfterBreak="0">
+    <w:nsid w:val="3164061F"/>
+    <w:multiLevelType w:val="multilevel"/>
+    <w:tmpl w:val="099A9EA8"/>
+    <w:lvl w:ilvl="0">
+      <w:start w:val="1"/>
+      <w:numFmt w:val="bullet"/>
+      <w:lvlText w:val=""/>
+      <w:lvlJc w:val="left"/>
+      <w:pPr>
+        <w:tabs>
+          <w:tab w:val="num" w:pos="720"/>
+        </w:tabs>
+        <w:ind w:left="720" w:hanging="360"/>
+      </w:pPr>
+      <w:rPr>
+        <w:rFonts w:ascii="Symbol" w:hAnsi="Symbol" w:hint="default"/>
+        <w:sz w:val="20"/>
+      </w:rPr>
+    </w:lvl>
+    <w:lvl w:ilvl="1" w:tentative="1">
+      <w:start w:val="1"/>
+      <w:numFmt w:val="bullet"/>
+      <w:lvlText w:val="o"/>
+      <w:lvlJc w:val="left"/>
+      <w:pPr>
+        <w:tabs>
+          <w:tab w:val="num" w:pos="1440"/>
+        </w:tabs>
+        <w:ind w:left="1440" w:hanging="360"/>
+      </w:pPr>
+      <w:rPr>
+        <w:rFonts w:ascii="Courier New" w:hAnsi="Courier New" w:hint="default"/>
+        <w:sz w:val="20"/>
+      </w:rPr>
+    </w:lvl>
+    <w:lvl w:ilvl="2" w:tentative="1">
+      <w:start w:val="1"/>
+      <w:numFmt w:val="bullet"/>
+      <w:lvlText w:val=""/>
+      <w:lvlJc w:val="left"/>
+      <w:pPr>
+        <w:tabs>
+          <w:tab w:val="num" w:pos="2160"/>
+        </w:tabs>
+        <w:ind w:left="2160" w:hanging="360"/>
+      </w:pPr>
+      <w:rPr>
+        <w:rFonts w:ascii="Wingdings" w:hAnsi="Wingdings" w:hint="default"/>
+        <w:sz w:val="20"/>
+      </w:rPr>
+    </w:lvl>
+    <w:lvl w:ilvl="3" w:tentative="1">
+      <w:start w:val="1"/>
+      <w:numFmt w:val="bullet"/>
+      <w:lvlText w:val=""/>
+      <w:lvlJc w:val="left"/>
+      <w:pPr>
+        <w:tabs>
+          <w:tab w:val="num" w:pos="2880"/>
+        </w:tabs>
+        <w:ind w:left="2880" w:hanging="360"/>
+      </w:pPr>
+      <w:rPr>
+        <w:rFonts w:ascii="Wingdings" w:hAnsi="Wingdings" w:hint="default"/>
+        <w:sz w:val="20"/>
+      </w:rPr>
+    </w:lvl>
+    <w:lvl w:ilvl="4" w:tentative="1">
+      <w:start w:val="1"/>
+      <w:numFmt w:val="bullet"/>
+      <w:lvlText w:val=""/>
+      <w:lvlJc w:val="left"/>
+      <w:pPr>
+        <w:tabs>
+          <w:tab w:val="num" w:pos="3600"/>
+        </w:tabs>
+        <w:ind w:left="3600" w:hanging="360"/>
+      </w:pPr>
+      <w:rPr>
+        <w:rFonts w:ascii="Wingdings" w:hAnsi="Wingdings" w:hint="default"/>
+        <w:sz w:val="20"/>
+      </w:rPr>
+    </w:lvl>
+    <w:lvl w:ilvl="5" w:tentative="1">
+      <w:start w:val="1"/>
+      <w:numFmt w:val="bullet"/>
+      <w:lvlText w:val=""/>
+      <w:lvlJc w:val="left"/>
+      <w:pPr>
+        <w:tabs>
+          <w:tab w:val="num" w:pos="4320"/>
+        </w:tabs>
+        <w:ind w:left="4320" w:hanging="360"/>
+      </w:pPr>
+      <w:rPr>
+        <w:rFonts w:ascii="Wingdings" w:hAnsi="Wingdings" w:hint="default"/>
+        <w:sz w:val="20"/>
+      </w:rPr>
+    </w:lvl>
+    <w:lvl w:ilvl="6" w:tentative="1">
+      <w:start w:val="1"/>
+      <w:numFmt w:val="bullet"/>
+      <w:lvlText w:val=""/>
+      <w:lvlJc w:val="left"/>
+      <w:pPr>
+        <w:tabs>
+          <w:tab w:val="num" w:pos="5040"/>
+        </w:tabs>
+        <w:ind w:left="5040" w:hanging="360"/>
+      </w:pPr>
+      <w:rPr>
+        <w:rFonts w:ascii="Wingdings" w:hAnsi="Wingdings" w:hint="default"/>
+        <w:sz w:val="20"/>
+      </w:rPr>
+    </w:lvl>
+    <w:lvl w:ilvl="7" w:tentative="1">
+      <w:start w:val="1"/>
+      <w:numFmt w:val="bullet"/>
+      <w:lvlText w:val=""/>
+      <w:lvlJc w:val="left"/>
+      <w:pPr>
+        <w:tabs>
+          <w:tab w:val="num" w:pos="5760"/>
+        </w:tabs>
+        <w:ind w:left="5760" w:hanging="360"/>
+      </w:pPr>
+      <w:rPr>
+        <w:rFonts w:ascii="Wingdings" w:hAnsi="Wingdings" w:hint="default"/>
+        <w:sz w:val="20"/>
+      </w:rPr>
+    </w:lvl>
+    <w:lvl w:ilvl="8" w:tentative="1">
+      <w:start w:val="1"/>
+      <w:numFmt w:val="bullet"/>
+      <w:lvlText w:val=""/>
+      <w:lvlJc w:val="left"/>
+      <w:pPr>
+        <w:tabs>
+          <w:tab w:val="num" w:pos="6480"/>
+        </w:tabs>
+        <w:ind w:left="6480" w:hanging="360"/>
+      </w:pPr>
+      <w:rPr>
+        <w:rFonts w:ascii="Wingdings" w:hAnsi="Wingdings" w:hint="default"/>
+        <w:sz w:val="20"/>
+      </w:rPr>
+    </w:lvl>
+  </w:abstractNum>
+  <w:abstractNum w:abstractNumId="10" w15:restartNumberingAfterBreak="0">
+    <w:nsid w:val="408F64FF"/>
+    <w:multiLevelType w:val="multilevel"/>
+    <w:tmpl w:val="AB428598"/>
+    <w:lvl w:ilvl="0">
+      <w:start w:val="1"/>
+      <w:numFmt w:val="bullet"/>
+      <w:lvlText w:val=""/>
+      <w:lvlJc w:val="left"/>
+      <w:pPr>
+        <w:tabs>
+          <w:tab w:val="num" w:pos="720"/>
+        </w:tabs>
+        <w:ind w:left="720" w:hanging="360"/>
+      </w:pPr>
+      <w:rPr>
+        <w:rFonts w:ascii="Symbol" w:hAnsi="Symbol" w:hint="default"/>
+        <w:sz w:val="20"/>
+      </w:rPr>
+    </w:lvl>
+    <w:lvl w:ilvl="1" w:tentative="1">
+      <w:start w:val="1"/>
+      <w:numFmt w:val="bullet"/>
+      <w:lvlText w:val="o"/>
+      <w:lvlJc w:val="left"/>
+      <w:pPr>
+        <w:tabs>
+          <w:tab w:val="num" w:pos="1440"/>
+        </w:tabs>
+        <w:ind w:left="1440" w:hanging="360"/>
+      </w:pPr>
+      <w:rPr>
+        <w:rFonts w:ascii="Courier New" w:hAnsi="Courier New" w:hint="default"/>
+        <w:sz w:val="20"/>
+      </w:rPr>
+    </w:lvl>
+    <w:lvl w:ilvl="2" w:tentative="1">
+      <w:start w:val="1"/>
+      <w:numFmt w:val="bullet"/>
+      <w:lvlText w:val=""/>
+      <w:lvlJc w:val="left"/>
+      <w:pPr>
+        <w:tabs>
+          <w:tab w:val="num" w:pos="2160"/>
+        </w:tabs>
+        <w:ind w:left="2160" w:hanging="360"/>
+      </w:pPr>
+      <w:rPr>
+        <w:rFonts w:ascii="Wingdings" w:hAnsi="Wingdings" w:hint="default"/>
+        <w:sz w:val="20"/>
+      </w:rPr>
+    </w:lvl>
+    <w:lvl w:ilvl="3" w:tentative="1">
+      <w:start w:val="1"/>
+      <w:numFmt w:val="bullet"/>
+      <w:lvlText w:val=""/>
+      <w:lvlJc w:val="left"/>
+      <w:pPr>
+        <w:tabs>
+          <w:tab w:val="num" w:pos="2880"/>
+        </w:tabs>
+        <w:ind w:left="2880" w:hanging="360"/>
+      </w:pPr>
+      <w:rPr>
+        <w:rFonts w:ascii="Wingdings" w:hAnsi="Wingdings" w:hint="default"/>
+        <w:sz w:val="20"/>
+      </w:rPr>
+    </w:lvl>
+    <w:lvl w:ilvl="4" w:tentative="1">
+      <w:start w:val="1"/>
+      <w:numFmt w:val="bullet"/>
+      <w:lvlText w:val=""/>
+      <w:lvlJc w:val="left"/>
+      <w:pPr>
+        <w:tabs>
+          <w:tab w:val="num" w:pos="3600"/>
+        </w:tabs>
+        <w:ind w:left="3600" w:hanging="360"/>
+      </w:pPr>
+      <w:rPr>
+        <w:rFonts w:ascii="Wingdings" w:hAnsi="Wingdings" w:hint="default"/>
+        <w:sz w:val="20"/>
+      </w:rPr>
+    </w:lvl>
+    <w:lvl w:ilvl="5" w:tentative="1">
+      <w:start w:val="1"/>
+      <w:numFmt w:val="bullet"/>
+      <w:lvlText w:val=""/>
+      <w:lvlJc w:val="left"/>
+      <w:pPr>
+        <w:tabs>
+          <w:tab w:val="num" w:pos="4320"/>
+        </w:tabs>
+        <w:ind w:left="4320" w:hanging="360"/>
+      </w:pPr>
+      <w:rPr>
+        <w:rFonts w:ascii="Wingdings" w:hAnsi="Wingdings" w:hint="default"/>
+        <w:sz w:val="20"/>
+      </w:rPr>
+    </w:lvl>
+    <w:lvl w:ilvl="6" w:tentative="1">
+      <w:start w:val="1"/>
+      <w:numFmt w:val="bullet"/>
+      <w:lvlText w:val=""/>
+      <w:lvlJc w:val="left"/>
+      <w:pPr>
+        <w:tabs>
+          <w:tab w:val="num" w:pos="5040"/>
+        </w:tabs>
+        <w:ind w:left="5040" w:hanging="360"/>
+      </w:pPr>
+      <w:rPr>
+        <w:rFonts w:ascii="Wingdings" w:hAnsi="Wingdings" w:hint="default"/>
+        <w:sz w:val="20"/>
+      </w:rPr>
+    </w:lvl>
+    <w:lvl w:ilvl="7" w:tentative="1">
+      <w:start w:val="1"/>
+      <w:numFmt w:val="bullet"/>
+      <w:lvlText w:val=""/>
+      <w:lvlJc w:val="left"/>
+      <w:pPr>
+        <w:tabs>
+          <w:tab w:val="num" w:pos="5760"/>
+        </w:tabs>
+        <w:ind w:left="5760" w:hanging="360"/>
+      </w:pPr>
+      <w:rPr>
+        <w:rFonts w:ascii="Wingdings" w:hAnsi="Wingdings" w:hint="default"/>
+        <w:sz w:val="20"/>
+      </w:rPr>
+    </w:lvl>
+    <w:lvl w:ilvl="8" w:tentative="1">
+      <w:start w:val="1"/>
+      <w:numFmt w:val="bullet"/>
+      <w:lvlText w:val=""/>
+      <w:lvlJc w:val="left"/>
+      <w:pPr>
+        <w:tabs>
+          <w:tab w:val="num" w:pos="6480"/>
+        </w:tabs>
+        <w:ind w:left="6480" w:hanging="360"/>
+      </w:pPr>
+      <w:rPr>
+        <w:rFonts w:ascii="Wingdings" w:hAnsi="Wingdings" w:hint="default"/>
+        <w:sz w:val="20"/>
+      </w:rPr>
+    </w:lvl>
+  </w:abstractNum>
+  <w:abstractNum w:abstractNumId="11" w15:restartNumberingAfterBreak="0">
+    <w:nsid w:val="40E603C3"/>
+    <w:multiLevelType w:val="multilevel"/>
+    <w:tmpl w:val="06F4348A"/>
+    <w:lvl w:ilvl="0">
+      <w:start w:val="1"/>
+      <w:numFmt w:val="bullet"/>
+      <w:lvlText w:val=""/>
+      <w:lvlJc w:val="left"/>
+      <w:pPr>
+        <w:tabs>
+          <w:tab w:val="num" w:pos="720"/>
+        </w:tabs>
+        <w:ind w:left="720" w:hanging="360"/>
+      </w:pPr>
+      <w:rPr>
+        <w:rFonts w:ascii="Symbol" w:hAnsi="Symbol" w:hint="default"/>
+        <w:sz w:val="20"/>
+      </w:rPr>
+    </w:lvl>
+    <w:lvl w:ilvl="1" w:tentative="1">
+      <w:start w:val="1"/>
+      <w:numFmt w:val="bullet"/>
+      <w:lvlText w:val="o"/>
+      <w:lvlJc w:val="left"/>
+      <w:pPr>
+        <w:tabs>
+          <w:tab w:val="num" w:pos="1440"/>
+        </w:tabs>
+        <w:ind w:left="1440" w:hanging="360"/>
+      </w:pPr>
+      <w:rPr>
+        <w:rFonts w:ascii="Courier New" w:hAnsi="Courier New" w:hint="default"/>
+        <w:sz w:val="20"/>
+      </w:rPr>
+    </w:lvl>
+    <w:lvl w:ilvl="2" w:tentative="1">
+      <w:start w:val="1"/>
+      <w:numFmt w:val="bullet"/>
+      <w:lvlText w:val=""/>
+      <w:lvlJc w:val="left"/>
+      <w:pPr>
+        <w:tabs>
+          <w:tab w:val="num" w:pos="2160"/>
+        </w:tabs>
+        <w:ind w:left="2160" w:hanging="360"/>
+      </w:pPr>
+      <w:rPr>
+        <w:rFonts w:ascii="Wingdings" w:hAnsi="Wingdings" w:hint="default"/>
+        <w:sz w:val="20"/>
+      </w:rPr>
+    </w:lvl>
+    <w:lvl w:ilvl="3" w:tentative="1">
+      <w:start w:val="1"/>
+      <w:numFmt w:val="bullet"/>
+      <w:lvlText w:val=""/>
+      <w:lvlJc w:val="left"/>
+      <w:pPr>
+        <w:tabs>
+          <w:tab w:val="num" w:pos="2880"/>
+        </w:tabs>
+        <w:ind w:left="2880" w:hanging="360"/>
+      </w:pPr>
+      <w:rPr>
+        <w:rFonts w:ascii="Wingdings" w:hAnsi="Wingdings" w:hint="default"/>
+        <w:sz w:val="20"/>
+      </w:rPr>
+    </w:lvl>
+    <w:lvl w:ilvl="4" w:tentative="1">
+      <w:start w:val="1"/>
+      <w:numFmt w:val="bullet"/>
+      <w:lvlText w:val=""/>
+      <w:lvlJc w:val="left"/>
+      <w:pPr>
+        <w:tabs>
+          <w:tab w:val="num" w:pos="3600"/>
+        </w:tabs>
+        <w:ind w:left="3600" w:hanging="360"/>
+      </w:pPr>
+      <w:rPr>
+        <w:rFonts w:ascii="Wingdings" w:hAnsi="Wingdings" w:hint="default"/>
+        <w:sz w:val="20"/>
+      </w:rPr>
+    </w:lvl>
+    <w:lvl w:ilvl="5" w:tentative="1">
+      <w:start w:val="1"/>
+      <w:numFmt w:val="bullet"/>
+      <w:lvlText w:val=""/>
+      <w:lvlJc w:val="left"/>
+      <w:pPr>
+        <w:tabs>
+          <w:tab w:val="num" w:pos="4320"/>
+        </w:tabs>
+        <w:ind w:left="4320" w:hanging="360"/>
+      </w:pPr>
+      <w:rPr>
+        <w:rFonts w:ascii="Wingdings" w:hAnsi="Wingdings" w:hint="default"/>
+        <w:sz w:val="20"/>
+      </w:rPr>
+    </w:lvl>
+    <w:lvl w:ilvl="6" w:tentative="1">
+      <w:start w:val="1"/>
+      <w:numFmt w:val="bullet"/>
+      <w:lvlText w:val=""/>
+      <w:lvlJc w:val="left"/>
+      <w:pPr>
+        <w:tabs>
+          <w:tab w:val="num" w:pos="5040"/>
+        </w:tabs>
+        <w:ind w:left="5040" w:hanging="360"/>
+      </w:pPr>
+      <w:rPr>
+        <w:rFonts w:ascii="Wingdings" w:hAnsi="Wingdings" w:hint="default"/>
+        <w:sz w:val="20"/>
+      </w:rPr>
+    </w:lvl>
+    <w:lvl w:ilvl="7" w:tentative="1">
+      <w:start w:val="1"/>
+      <w:numFmt w:val="bullet"/>
+      <w:lvlText w:val=""/>
+      <w:lvlJc w:val="left"/>
+      <w:pPr>
+        <w:tabs>
+          <w:tab w:val="num" w:pos="5760"/>
+        </w:tabs>
+        <w:ind w:left="5760" w:hanging="360"/>
+      </w:pPr>
+      <w:rPr>
+        <w:rFonts w:ascii="Wingdings" w:hAnsi="Wingdings" w:hint="default"/>
+        <w:sz w:val="20"/>
+      </w:rPr>
+    </w:lvl>
+    <w:lvl w:ilvl="8" w:tentative="1">
+      <w:start w:val="1"/>
+      <w:numFmt w:val="bullet"/>
+      <w:lvlText w:val=""/>
+      <w:lvlJc w:val="left"/>
+      <w:pPr>
+        <w:tabs>
+          <w:tab w:val="num" w:pos="6480"/>
+        </w:tabs>
+        <w:ind w:left="6480" w:hanging="360"/>
+      </w:pPr>
+      <w:rPr>
+        <w:rFonts w:ascii="Wingdings" w:hAnsi="Wingdings" w:hint="default"/>
+        <w:sz w:val="20"/>
+      </w:rPr>
+    </w:lvl>
+  </w:abstractNum>
+  <w:abstractNum w:abstractNumId="12" w15:restartNumberingAfterBreak="0">
+    <w:nsid w:val="43944DA6"/>
+    <w:multiLevelType w:val="multilevel"/>
+    <w:tmpl w:val="54F6FD14"/>
+    <w:lvl w:ilvl="0">
+      <w:start w:val="1"/>
+      <w:numFmt w:val="bullet"/>
+      <w:lvlText w:val=""/>
+      <w:lvlJc w:val="left"/>
+      <w:pPr>
+        <w:tabs>
+          <w:tab w:val="num" w:pos="720"/>
+        </w:tabs>
+        <w:ind w:left="720" w:hanging="360"/>
+      </w:pPr>
+      <w:rPr>
+        <w:rFonts w:ascii="Symbol" w:hAnsi="Symbol" w:hint="default"/>
+        <w:sz w:val="20"/>
+      </w:rPr>
+    </w:lvl>
+    <w:lvl w:ilvl="1" w:tentative="1">
+      <w:start w:val="1"/>
+      <w:numFmt w:val="bullet"/>
+      <w:lvlText w:val="o"/>
+      <w:lvlJc w:val="left"/>
+      <w:pPr>
+        <w:tabs>
+          <w:tab w:val="num" w:pos="1440"/>
+        </w:tabs>
+        <w:ind w:left="1440" w:hanging="360"/>
+      </w:pPr>
+      <w:rPr>
+        <w:rFonts w:ascii="Courier New" w:hAnsi="Courier New" w:hint="default"/>
+        <w:sz w:val="20"/>
+      </w:rPr>
+    </w:lvl>
+    <w:lvl w:ilvl="2" w:tentative="1">
+      <w:start w:val="1"/>
+      <w:numFmt w:val="bullet"/>
+      <w:lvlText w:val=""/>
+      <w:lvlJc w:val="left"/>
+      <w:pPr>
+        <w:tabs>
+          <w:tab w:val="num" w:pos="2160"/>
+        </w:tabs>
+        <w:ind w:left="2160" w:hanging="360"/>
+      </w:pPr>
+      <w:rPr>
+        <w:rFonts w:ascii="Wingdings" w:hAnsi="Wingdings" w:hint="default"/>
+        <w:sz w:val="20"/>
+      </w:rPr>
+    </w:lvl>
+    <w:lvl w:ilvl="3" w:tentative="1">
+      <w:start w:val="1"/>
+      <w:numFmt w:val="bullet"/>
+      <w:lvlText w:val=""/>
+      <w:lvlJc w:val="left"/>
+      <w:pPr>
+        <w:tabs>
+          <w:tab w:val="num" w:pos="2880"/>
+        </w:tabs>
+        <w:ind w:left="2880" w:hanging="360"/>
+      </w:pPr>
+      <w:rPr>
+        <w:rFonts w:ascii="Wingdings" w:hAnsi="Wingdings" w:hint="default"/>
+        <w:sz w:val="20"/>
+      </w:rPr>
+    </w:lvl>
+    <w:lvl w:ilvl="4" w:tentative="1">
+      <w:start w:val="1"/>
+      <w:numFmt w:val="bullet"/>
+      <w:lvlText w:val=""/>
+      <w:lvlJc w:val="left"/>
+      <w:pPr>
+        <w:tabs>
+          <w:tab w:val="num" w:pos="3600"/>
+        </w:tabs>
+        <w:ind w:left="3600" w:hanging="360"/>
+      </w:pPr>
+      <w:rPr>
+        <w:rFonts w:ascii="Wingdings" w:hAnsi="Wingdings" w:hint="default"/>
+        <w:sz w:val="20"/>
+      </w:rPr>
+    </w:lvl>
+    <w:lvl w:ilvl="5" w:tentative="1">
+      <w:start w:val="1"/>
+      <w:numFmt w:val="bullet"/>
+      <w:lvlText w:val=""/>
+      <w:lvlJc w:val="left"/>
+      <w:pPr>
+        <w:tabs>
+          <w:tab w:val="num" w:pos="4320"/>
+        </w:tabs>
+        <w:ind w:left="4320" w:hanging="360"/>
+      </w:pPr>
+      <w:rPr>
+        <w:rFonts w:ascii="Wingdings" w:hAnsi="Wingdings" w:hint="default"/>
+        <w:sz w:val="20"/>
+      </w:rPr>
+    </w:lvl>
+    <w:lvl w:ilvl="6" w:tentative="1">
+      <w:start w:val="1"/>
+      <w:numFmt w:val="bullet"/>
+      <w:lvlText w:val=""/>
+      <w:lvlJc w:val="left"/>
+      <w:pPr>
+        <w:tabs>
+          <w:tab w:val="num" w:pos="5040"/>
+        </w:tabs>
+        <w:ind w:left="5040" w:hanging="360"/>
+      </w:pPr>
+      <w:rPr>
+        <w:rFonts w:ascii="Wingdings" w:hAnsi="Wingdings" w:hint="default"/>
+        <w:sz w:val="20"/>
+      </w:rPr>
+    </w:lvl>
+    <w:lvl w:ilvl="7" w:tentative="1">
+      <w:start w:val="1"/>
+      <w:numFmt w:val="bullet"/>
+      <w:lvlText w:val=""/>
+      <w:lvlJc w:val="left"/>
+      <w:pPr>
+        <w:tabs>
+          <w:tab w:val="num" w:pos="5760"/>
+        </w:tabs>
+        <w:ind w:left="5760" w:hanging="360"/>
+      </w:pPr>
+      <w:rPr>
+        <w:rFonts w:ascii="Wingdings" w:hAnsi="Wingdings" w:hint="default"/>
+        <w:sz w:val="20"/>
+      </w:rPr>
+    </w:lvl>
+    <w:lvl w:ilvl="8" w:tentative="1">
+      <w:start w:val="1"/>
+      <w:numFmt w:val="bullet"/>
+      <w:lvlText w:val=""/>
+      <w:lvlJc w:val="left"/>
+      <w:pPr>
+        <w:tabs>
+          <w:tab w:val="num" w:pos="6480"/>
+        </w:tabs>
+        <w:ind w:left="6480" w:hanging="360"/>
+      </w:pPr>
+      <w:rPr>
+        <w:rFonts w:ascii="Wingdings" w:hAnsi="Wingdings" w:hint="default"/>
+        <w:sz w:val="20"/>
+      </w:rPr>
+    </w:lvl>
+  </w:abstractNum>
+  <w:abstractNum w:abstractNumId="13" w15:restartNumberingAfterBreak="0">
+    <w:nsid w:val="486E717A"/>
+    <w:multiLevelType w:val="multilevel"/>
+    <w:tmpl w:val="5720D530"/>
+    <w:lvl w:ilvl="0">
+      <w:start w:val="1"/>
+      <w:numFmt w:val="bullet"/>
+      <w:lvlText w:val=""/>
+      <w:lvlJc w:val="left"/>
+      <w:pPr>
+        <w:tabs>
+          <w:tab w:val="num" w:pos="720"/>
+        </w:tabs>
+        <w:ind w:left="720" w:hanging="360"/>
+      </w:pPr>
+      <w:rPr>
+        <w:rFonts w:ascii="Symbol" w:hAnsi="Symbol" w:hint="default"/>
+        <w:sz w:val="20"/>
+      </w:rPr>
+    </w:lvl>
+    <w:lvl w:ilvl="1" w:tentative="1">
+      <w:start w:val="1"/>
+      <w:numFmt w:val="bullet"/>
+      <w:lvlText w:val="o"/>
+      <w:lvlJc w:val="left"/>
+      <w:pPr>
+        <w:tabs>
+          <w:tab w:val="num" w:pos="1440"/>
+        </w:tabs>
+        <w:ind w:left="1440" w:hanging="360"/>
+      </w:pPr>
+      <w:rPr>
+        <w:rFonts w:ascii="Courier New" w:hAnsi="Courier New" w:hint="default"/>
+        <w:sz w:val="20"/>
+      </w:rPr>
+    </w:lvl>
+    <w:lvl w:ilvl="2" w:tentative="1">
+      <w:start w:val="1"/>
+      <w:numFmt w:val="bullet"/>
+      <w:lvlText w:val=""/>
+      <w:lvlJc w:val="left"/>
+      <w:pPr>
+        <w:tabs>
+          <w:tab w:val="num" w:pos="2160"/>
+        </w:tabs>
+        <w:ind w:left="2160" w:hanging="360"/>
+      </w:pPr>
+      <w:rPr>
+        <w:rFonts w:ascii="Wingdings" w:hAnsi="Wingdings" w:hint="default"/>
+        <w:sz w:val="20"/>
+      </w:rPr>
+    </w:lvl>
+    <w:lvl w:ilvl="3" w:tentative="1">
+      <w:start w:val="1"/>
+      <w:numFmt w:val="bullet"/>
+      <w:lvlText w:val=""/>
+      <w:lvlJc w:val="left"/>
+      <w:pPr>
+        <w:tabs>
+          <w:tab w:val="num" w:pos="2880"/>
+        </w:tabs>
+        <w:ind w:left="2880" w:hanging="360"/>
+      </w:pPr>
+      <w:rPr>
+        <w:rFonts w:ascii="Wingdings" w:hAnsi="Wingdings" w:hint="default"/>
+        <w:sz w:val="20"/>
+      </w:rPr>
+    </w:lvl>
+    <w:lvl w:ilvl="4" w:tentative="1">
+      <w:start w:val="1"/>
+      <w:numFmt w:val="bullet"/>
+      <w:lvlText w:val=""/>
+      <w:lvlJc w:val="left"/>
+      <w:pPr>
+        <w:tabs>
+          <w:tab w:val="num" w:pos="3600"/>
+        </w:tabs>
+        <w:ind w:left="3600" w:hanging="360"/>
+      </w:pPr>
+      <w:rPr>
+        <w:rFonts w:ascii="Wingdings" w:hAnsi="Wingdings" w:hint="default"/>
+        <w:sz w:val="20"/>
+      </w:rPr>
+    </w:lvl>
+    <w:lvl w:ilvl="5" w:tentative="1">
+      <w:start w:val="1"/>
+      <w:numFmt w:val="bullet"/>
+      <w:lvlText w:val=""/>
+      <w:lvlJc w:val="left"/>
+      <w:pPr>
+        <w:tabs>
+          <w:tab w:val="num" w:pos="4320"/>
+        </w:tabs>
+        <w:ind w:left="4320" w:hanging="360"/>
+      </w:pPr>
+      <w:rPr>
+        <w:rFonts w:ascii="Wingdings" w:hAnsi="Wingdings" w:hint="default"/>
+        <w:sz w:val="20"/>
+      </w:rPr>
+    </w:lvl>
+    <w:lvl w:ilvl="6" w:tentative="1">
+      <w:start w:val="1"/>
+      <w:numFmt w:val="bullet"/>
+      <w:lvlText w:val=""/>
+      <w:lvlJc w:val="left"/>
+      <w:pPr>
+        <w:tabs>
+          <w:tab w:val="num" w:pos="5040"/>
+        </w:tabs>
+        <w:ind w:left="5040" w:hanging="360"/>
+      </w:pPr>
+      <w:rPr>
+        <w:rFonts w:ascii="Wingdings" w:hAnsi="Wingdings" w:hint="default"/>
+        <w:sz w:val="20"/>
+      </w:rPr>
+    </w:lvl>
+    <w:lvl w:ilvl="7" w:tentative="1">
+      <w:start w:val="1"/>
+      <w:numFmt w:val="bullet"/>
+      <w:lvlText w:val=""/>
+      <w:lvlJc w:val="left"/>
+      <w:pPr>
+        <w:tabs>
+          <w:tab w:val="num" w:pos="5760"/>
+        </w:tabs>
+        <w:ind w:left="5760" w:hanging="360"/>
+      </w:pPr>
+      <w:rPr>
+        <w:rFonts w:ascii="Wingdings" w:hAnsi="Wingdings" w:hint="default"/>
+        <w:sz w:val="20"/>
+      </w:rPr>
+    </w:lvl>
+    <w:lvl w:ilvl="8" w:tentative="1">
+      <w:start w:val="1"/>
+      <w:numFmt w:val="bullet"/>
+      <w:lvlText w:val=""/>
+      <w:lvlJc w:val="left"/>
+      <w:pPr>
+        <w:tabs>
+          <w:tab w:val="num" w:pos="6480"/>
+        </w:tabs>
+        <w:ind w:left="6480" w:hanging="360"/>
+      </w:pPr>
+      <w:rPr>
+        <w:rFonts w:ascii="Wingdings" w:hAnsi="Wingdings" w:hint="default"/>
+        <w:sz w:val="20"/>
+      </w:rPr>
+    </w:lvl>
+  </w:abstractNum>
+  <w:abstractNum w:abstractNumId="14" w15:restartNumberingAfterBreak="0">
+    <w:nsid w:val="4A94417A"/>
+    <w:multiLevelType w:val="multilevel"/>
+    <w:tmpl w:val="6DF82B96"/>
+    <w:lvl w:ilvl="0">
+      <w:start w:val="1"/>
+      <w:numFmt w:val="bullet"/>
+      <w:lvlText w:val=""/>
+      <w:lvlJc w:val="left"/>
+      <w:pPr>
+        <w:tabs>
+          <w:tab w:val="num" w:pos="720"/>
+        </w:tabs>
+        <w:ind w:left="720" w:hanging="360"/>
+      </w:pPr>
+      <w:rPr>
+        <w:rFonts w:ascii="Symbol" w:hAnsi="Symbol" w:hint="default"/>
+        <w:sz w:val="20"/>
+      </w:rPr>
+    </w:lvl>
+    <w:lvl w:ilvl="1" w:tentative="1">
+      <w:start w:val="1"/>
+      <w:numFmt w:val="bullet"/>
+      <w:lvlText w:val="o"/>
+      <w:lvlJc w:val="left"/>
+      <w:pPr>
+        <w:tabs>
+          <w:tab w:val="num" w:pos="1440"/>
+        </w:tabs>
+        <w:ind w:left="1440" w:hanging="360"/>
+      </w:pPr>
+      <w:rPr>
+        <w:rFonts w:ascii="Courier New" w:hAnsi="Courier New" w:hint="default"/>
+        <w:sz w:val="20"/>
+      </w:rPr>
+    </w:lvl>
+    <w:lvl w:ilvl="2" w:tentative="1">
+      <w:start w:val="1"/>
+      <w:numFmt w:val="bullet"/>
+      <w:lvlText w:val=""/>
+      <w:lvlJc w:val="left"/>
+      <w:pPr>
+        <w:tabs>
+          <w:tab w:val="num" w:pos="2160"/>
+        </w:tabs>
+        <w:ind w:left="2160" w:hanging="360"/>
+      </w:pPr>
+      <w:rPr>
+        <w:rFonts w:ascii="Wingdings" w:hAnsi="Wingdings" w:hint="default"/>
+        <w:sz w:val="20"/>
+      </w:rPr>
+    </w:lvl>
+    <w:lvl w:ilvl="3" w:tentative="1">
+      <w:start w:val="1"/>
+      <w:numFmt w:val="bullet"/>
+      <w:lvlText w:val=""/>
+      <w:lvlJc w:val="left"/>
+      <w:pPr>
+        <w:tabs>
+          <w:tab w:val="num" w:pos="2880"/>
+        </w:tabs>
+        <w:ind w:left="2880" w:hanging="360"/>
+      </w:pPr>
+      <w:rPr>
+        <w:rFonts w:ascii="Wingdings" w:hAnsi="Wingdings" w:hint="default"/>
+        <w:sz w:val="20"/>
+      </w:rPr>
+    </w:lvl>
+    <w:lvl w:ilvl="4" w:tentative="1">
+      <w:start w:val="1"/>
+      <w:numFmt w:val="bullet"/>
+      <w:lvlText w:val=""/>
+      <w:lvlJc w:val="left"/>
+      <w:pPr>
+        <w:tabs>
+          <w:tab w:val="num" w:pos="3600"/>
+        </w:tabs>
+        <w:ind w:left="3600" w:hanging="360"/>
+      </w:pPr>
+      <w:rPr>
+        <w:rFonts w:ascii="Wingdings" w:hAnsi="Wingdings" w:hint="default"/>
+        <w:sz w:val="20"/>
+      </w:rPr>
+    </w:lvl>
+    <w:lvl w:ilvl="5" w:tentative="1">
+      <w:start w:val="1"/>
+      <w:numFmt w:val="bullet"/>
+      <w:lvlText w:val=""/>
+      <w:lvlJc w:val="left"/>
+      <w:pPr>
+        <w:tabs>
+          <w:tab w:val="num" w:pos="4320"/>
+        </w:tabs>
+        <w:ind w:left="4320" w:hanging="360"/>
+      </w:pPr>
+      <w:rPr>
+        <w:rFonts w:ascii="Wingdings" w:hAnsi="Wingdings" w:hint="default"/>
+        <w:sz w:val="20"/>
+      </w:rPr>
+    </w:lvl>
+    <w:lvl w:ilvl="6" w:tentative="1">
+      <w:start w:val="1"/>
+      <w:numFmt w:val="bullet"/>
+      <w:lvlText w:val=""/>
+      <w:lvlJc w:val="left"/>
+      <w:pPr>
+        <w:tabs>
+          <w:tab w:val="num" w:pos="5040"/>
+        </w:tabs>
+        <w:ind w:left="5040" w:hanging="360"/>
+      </w:pPr>
+      <w:rPr>
+        <w:rFonts w:ascii="Wingdings" w:hAnsi="Wingdings" w:hint="default"/>
+        <w:sz w:val="20"/>
+      </w:rPr>
+    </w:lvl>
+    <w:lvl w:ilvl="7" w:tentative="1">
+      <w:start w:val="1"/>
+      <w:numFmt w:val="bullet"/>
+      <w:lvlText w:val=""/>
+      <w:lvlJc w:val="left"/>
+      <w:pPr>
+        <w:tabs>
+          <w:tab w:val="num" w:pos="5760"/>
+        </w:tabs>
+        <w:ind w:left="5760" w:hanging="360"/>
+      </w:pPr>
+      <w:rPr>
+        <w:rFonts w:ascii="Wingdings" w:hAnsi="Wingdings" w:hint="default"/>
+        <w:sz w:val="20"/>
+      </w:rPr>
+    </w:lvl>
+    <w:lvl w:ilvl="8" w:tentative="1">
+      <w:start w:val="1"/>
+      <w:numFmt w:val="bullet"/>
+      <w:lvlText w:val=""/>
+      <w:lvlJc w:val="left"/>
+      <w:pPr>
+        <w:tabs>
+          <w:tab w:val="num" w:pos="6480"/>
+        </w:tabs>
+        <w:ind w:left="6480" w:hanging="360"/>
+      </w:pPr>
+      <w:rPr>
+        <w:rFonts w:ascii="Wingdings" w:hAnsi="Wingdings" w:hint="default"/>
+        <w:sz w:val="20"/>
+      </w:rPr>
+    </w:lvl>
+  </w:abstractNum>
+  <w:abstractNum w:abstractNumId="15" w15:restartNumberingAfterBreak="0">
+    <w:nsid w:val="4E39326F"/>
+    <w:multiLevelType w:val="multilevel"/>
+    <w:tmpl w:val="FFFACC80"/>
+    <w:lvl w:ilvl="0">
+      <w:start w:val="1"/>
+      <w:numFmt w:val="bullet"/>
+      <w:lvlText w:val=""/>
+      <w:lvlJc w:val="left"/>
+      <w:pPr>
+        <w:tabs>
+          <w:tab w:val="num" w:pos="720"/>
+        </w:tabs>
+        <w:ind w:left="720" w:hanging="360"/>
+      </w:pPr>
+      <w:rPr>
+        <w:rFonts w:ascii="Symbol" w:hAnsi="Symbol" w:hint="default"/>
+        <w:sz w:val="20"/>
+      </w:rPr>
+    </w:lvl>
+    <w:lvl w:ilvl="1" w:tentative="1">
+      <w:start w:val="1"/>
+      <w:numFmt w:val="bullet"/>
+      <w:lvlText w:val="o"/>
+      <w:lvlJc w:val="left"/>
+      <w:pPr>
+        <w:tabs>
+          <w:tab w:val="num" w:pos="1440"/>
+        </w:tabs>
+        <w:ind w:left="1440" w:hanging="360"/>
+      </w:pPr>
+      <w:rPr>
+        <w:rFonts w:ascii="Courier New" w:hAnsi="Courier New" w:hint="default"/>
+        <w:sz w:val="20"/>
+      </w:rPr>
+    </w:lvl>
+    <w:lvl w:ilvl="2" w:tentative="1">
+      <w:start w:val="1"/>
+      <w:numFmt w:val="bullet"/>
+      <w:lvlText w:val=""/>
+      <w:lvlJc w:val="left"/>
+      <w:pPr>
+        <w:tabs>
+          <w:tab w:val="num" w:pos="2160"/>
+        </w:tabs>
+        <w:ind w:left="2160" w:hanging="360"/>
+      </w:pPr>
+      <w:rPr>
+        <w:rFonts w:ascii="Wingdings" w:hAnsi="Wingdings" w:hint="default"/>
+        <w:sz w:val="20"/>
+      </w:rPr>
+    </w:lvl>
+    <w:lvl w:ilvl="3" w:tentative="1">
+      <w:start w:val="1"/>
+      <w:numFmt w:val="bullet"/>
+      <w:lvlText w:val=""/>
+      <w:lvlJc w:val="left"/>
+      <w:pPr>
+        <w:tabs>
+          <w:tab w:val="num" w:pos="2880"/>
+        </w:tabs>
+        <w:ind w:left="2880" w:hanging="360"/>
+      </w:pPr>
+      <w:rPr>
+        <w:rFonts w:ascii="Wingdings" w:hAnsi="Wingdings" w:hint="default"/>
+        <w:sz w:val="20"/>
+      </w:rPr>
+    </w:lvl>
+    <w:lvl w:ilvl="4" w:tentative="1">
+      <w:start w:val="1"/>
+      <w:numFmt w:val="bullet"/>
+      <w:lvlText w:val=""/>
+      <w:lvlJc w:val="left"/>
+      <w:pPr>
+        <w:tabs>
+          <w:tab w:val="num" w:pos="3600"/>
+        </w:tabs>
+        <w:ind w:left="3600" w:hanging="360"/>
+      </w:pPr>
+      <w:rPr>
+        <w:rFonts w:ascii="Wingdings" w:hAnsi="Wingdings" w:hint="default"/>
+        <w:sz w:val="20"/>
+      </w:rPr>
+    </w:lvl>
+    <w:lvl w:ilvl="5" w:tentative="1">
+      <w:start w:val="1"/>
+      <w:numFmt w:val="bullet"/>
+      <w:lvlText w:val=""/>
+      <w:lvlJc w:val="left"/>
+      <w:pPr>
+        <w:tabs>
+          <w:tab w:val="num" w:pos="4320"/>
+        </w:tabs>
+        <w:ind w:left="4320" w:hanging="360"/>
+      </w:pPr>
+      <w:rPr>
+        <w:rFonts w:ascii="Wingdings" w:hAnsi="Wingdings" w:hint="default"/>
+        <w:sz w:val="20"/>
+      </w:rPr>
+    </w:lvl>
+    <w:lvl w:ilvl="6" w:tentative="1">
+      <w:start w:val="1"/>
+      <w:numFmt w:val="bullet"/>
+      <w:lvlText w:val=""/>
+      <w:lvlJc w:val="left"/>
+      <w:pPr>
+        <w:tabs>
+          <w:tab w:val="num" w:pos="5040"/>
+        </w:tabs>
+        <w:ind w:left="5040" w:hanging="360"/>
+      </w:pPr>
+      <w:rPr>
+        <w:rFonts w:ascii="Wingdings" w:hAnsi="Wingdings" w:hint="default"/>
+        <w:sz w:val="20"/>
+      </w:rPr>
+    </w:lvl>
+    <w:lvl w:ilvl="7" w:tentative="1">
+      <w:start w:val="1"/>
+      <w:numFmt w:val="bullet"/>
+      <w:lvlText w:val=""/>
+      <w:lvlJc w:val="left"/>
+      <w:pPr>
+        <w:tabs>
+          <w:tab w:val="num" w:pos="5760"/>
+        </w:tabs>
+        <w:ind w:left="5760" w:hanging="360"/>
+      </w:pPr>
+      <w:rPr>
+        <w:rFonts w:ascii="Wingdings" w:hAnsi="Wingdings" w:hint="default"/>
+        <w:sz w:val="20"/>
+      </w:rPr>
+    </w:lvl>
+    <w:lvl w:ilvl="8" w:tentative="1">
+      <w:start w:val="1"/>
+      <w:numFmt w:val="bullet"/>
+      <w:lvlText w:val=""/>
+      <w:lvlJc w:val="left"/>
+      <w:pPr>
+        <w:tabs>
+          <w:tab w:val="num" w:pos="6480"/>
+        </w:tabs>
+        <w:ind w:left="6480" w:hanging="360"/>
+      </w:pPr>
+      <w:rPr>
+        <w:rFonts w:ascii="Wingdings" w:hAnsi="Wingdings" w:hint="default"/>
+        <w:sz w:val="20"/>
+      </w:rPr>
+    </w:lvl>
+  </w:abstractNum>
+  <w:abstractNum w:abstractNumId="16" w15:restartNumberingAfterBreak="0">
     <w:nsid w:val="51F8663C"/>
     <w:multiLevelType w:val="hybridMultilevel"/>
     <w:tmpl w:val="9F2A7E7A"/>
@@ -5025,7 +7418,305 @@
       </w:rPr>
     </w:lvl>
   </w:abstractNum>
-  <w:abstractNum w:abstractNumId="5" w15:restartNumberingAfterBreak="0">
+  <w:abstractNum w:abstractNumId="17" w15:restartNumberingAfterBreak="0">
+    <w:nsid w:val="59D512F9"/>
+    <w:multiLevelType w:val="multilevel"/>
+    <w:tmpl w:val="09C8BFF4"/>
+    <w:lvl w:ilvl="0">
+      <w:start w:val="1"/>
+      <w:numFmt w:val="bullet"/>
+      <w:lvlText w:val=""/>
+      <w:lvlJc w:val="left"/>
+      <w:pPr>
+        <w:tabs>
+          <w:tab w:val="num" w:pos="720"/>
+        </w:tabs>
+        <w:ind w:left="720" w:hanging="360"/>
+      </w:pPr>
+      <w:rPr>
+        <w:rFonts w:ascii="Symbol" w:hAnsi="Symbol" w:hint="default"/>
+        <w:sz w:val="20"/>
+      </w:rPr>
+    </w:lvl>
+    <w:lvl w:ilvl="1" w:tentative="1">
+      <w:start w:val="1"/>
+      <w:numFmt w:val="bullet"/>
+      <w:lvlText w:val="o"/>
+      <w:lvlJc w:val="left"/>
+      <w:pPr>
+        <w:tabs>
+          <w:tab w:val="num" w:pos="1440"/>
+        </w:tabs>
+        <w:ind w:left="1440" w:hanging="360"/>
+      </w:pPr>
+      <w:rPr>
+        <w:rFonts w:ascii="Courier New" w:hAnsi="Courier New" w:hint="default"/>
+        <w:sz w:val="20"/>
+      </w:rPr>
+    </w:lvl>
+    <w:lvl w:ilvl="2" w:tentative="1">
+      <w:start w:val="1"/>
+      <w:numFmt w:val="bullet"/>
+      <w:lvlText w:val=""/>
+      <w:lvlJc w:val="left"/>
+      <w:pPr>
+        <w:tabs>
+          <w:tab w:val="num" w:pos="2160"/>
+        </w:tabs>
+        <w:ind w:left="2160" w:hanging="360"/>
+      </w:pPr>
+      <w:rPr>
+        <w:rFonts w:ascii="Wingdings" w:hAnsi="Wingdings" w:hint="default"/>
+        <w:sz w:val="20"/>
+      </w:rPr>
+    </w:lvl>
+    <w:lvl w:ilvl="3" w:tentative="1">
+      <w:start w:val="1"/>
+      <w:numFmt w:val="bullet"/>
+      <w:lvlText w:val=""/>
+      <w:lvlJc w:val="left"/>
+      <w:pPr>
+        <w:tabs>
+          <w:tab w:val="num" w:pos="2880"/>
+        </w:tabs>
+        <w:ind w:left="2880" w:hanging="360"/>
+      </w:pPr>
+      <w:rPr>
+        <w:rFonts w:ascii="Wingdings" w:hAnsi="Wingdings" w:hint="default"/>
+        <w:sz w:val="20"/>
+      </w:rPr>
+    </w:lvl>
+    <w:lvl w:ilvl="4" w:tentative="1">
+      <w:start w:val="1"/>
+      <w:numFmt w:val="bullet"/>
+      <w:lvlText w:val=""/>
+      <w:lvlJc w:val="left"/>
+      <w:pPr>
+        <w:tabs>
+          <w:tab w:val="num" w:pos="3600"/>
+        </w:tabs>
+        <w:ind w:left="3600" w:hanging="360"/>
+      </w:pPr>
+      <w:rPr>
+        <w:rFonts w:ascii="Wingdings" w:hAnsi="Wingdings" w:hint="default"/>
+        <w:sz w:val="20"/>
+      </w:rPr>
+    </w:lvl>
+    <w:lvl w:ilvl="5" w:tentative="1">
+      <w:start w:val="1"/>
+      <w:numFmt w:val="bullet"/>
+      <w:lvlText w:val=""/>
+      <w:lvlJc w:val="left"/>
+      <w:pPr>
+        <w:tabs>
+          <w:tab w:val="num" w:pos="4320"/>
+        </w:tabs>
+        <w:ind w:left="4320" w:hanging="360"/>
+      </w:pPr>
+      <w:rPr>
+        <w:rFonts w:ascii="Wingdings" w:hAnsi="Wingdings" w:hint="default"/>
+        <w:sz w:val="20"/>
+      </w:rPr>
+    </w:lvl>
+    <w:lvl w:ilvl="6" w:tentative="1">
+      <w:start w:val="1"/>
+      <w:numFmt w:val="bullet"/>
+      <w:lvlText w:val=""/>
+      <w:lvlJc w:val="left"/>
+      <w:pPr>
+        <w:tabs>
+          <w:tab w:val="num" w:pos="5040"/>
+        </w:tabs>
+        <w:ind w:left="5040" w:hanging="360"/>
+      </w:pPr>
+      <w:rPr>
+        <w:rFonts w:ascii="Wingdings" w:hAnsi="Wingdings" w:hint="default"/>
+        <w:sz w:val="20"/>
+      </w:rPr>
+    </w:lvl>
+    <w:lvl w:ilvl="7" w:tentative="1">
+      <w:start w:val="1"/>
+      <w:numFmt w:val="bullet"/>
+      <w:lvlText w:val=""/>
+      <w:lvlJc w:val="left"/>
+      <w:pPr>
+        <w:tabs>
+          <w:tab w:val="num" w:pos="5760"/>
+        </w:tabs>
+        <w:ind w:left="5760" w:hanging="360"/>
+      </w:pPr>
+      <w:rPr>
+        <w:rFonts w:ascii="Wingdings" w:hAnsi="Wingdings" w:hint="default"/>
+        <w:sz w:val="20"/>
+      </w:rPr>
+    </w:lvl>
+    <w:lvl w:ilvl="8" w:tentative="1">
+      <w:start w:val="1"/>
+      <w:numFmt w:val="bullet"/>
+      <w:lvlText w:val=""/>
+      <w:lvlJc w:val="left"/>
+      <w:pPr>
+        <w:tabs>
+          <w:tab w:val="num" w:pos="6480"/>
+        </w:tabs>
+        <w:ind w:left="6480" w:hanging="360"/>
+      </w:pPr>
+      <w:rPr>
+        <w:rFonts w:ascii="Wingdings" w:hAnsi="Wingdings" w:hint="default"/>
+        <w:sz w:val="20"/>
+      </w:rPr>
+    </w:lvl>
+  </w:abstractNum>
+  <w:abstractNum w:abstractNumId="18" w15:restartNumberingAfterBreak="0">
+    <w:nsid w:val="5C48073F"/>
+    <w:multiLevelType w:val="multilevel"/>
+    <w:tmpl w:val="4F0CFE22"/>
+    <w:lvl w:ilvl="0">
+      <w:start w:val="1"/>
+      <w:numFmt w:val="bullet"/>
+      <w:lvlText w:val=""/>
+      <w:lvlJc w:val="left"/>
+      <w:pPr>
+        <w:tabs>
+          <w:tab w:val="num" w:pos="720"/>
+        </w:tabs>
+        <w:ind w:left="720" w:hanging="360"/>
+      </w:pPr>
+      <w:rPr>
+        <w:rFonts w:ascii="Symbol" w:hAnsi="Symbol" w:hint="default"/>
+        <w:sz w:val="20"/>
+      </w:rPr>
+    </w:lvl>
+    <w:lvl w:ilvl="1" w:tentative="1">
+      <w:start w:val="1"/>
+      <w:numFmt w:val="bullet"/>
+      <w:lvlText w:val="o"/>
+      <w:lvlJc w:val="left"/>
+      <w:pPr>
+        <w:tabs>
+          <w:tab w:val="num" w:pos="1440"/>
+        </w:tabs>
+        <w:ind w:left="1440" w:hanging="360"/>
+      </w:pPr>
+      <w:rPr>
+        <w:rFonts w:ascii="Courier New" w:hAnsi="Courier New" w:hint="default"/>
+        <w:sz w:val="20"/>
+      </w:rPr>
+    </w:lvl>
+    <w:lvl w:ilvl="2" w:tentative="1">
+      <w:start w:val="1"/>
+      <w:numFmt w:val="bullet"/>
+      <w:lvlText w:val=""/>
+      <w:lvlJc w:val="left"/>
+      <w:pPr>
+        <w:tabs>
+          <w:tab w:val="num" w:pos="2160"/>
+        </w:tabs>
+        <w:ind w:left="2160" w:hanging="360"/>
+      </w:pPr>
+      <w:rPr>
+        <w:rFonts w:ascii="Wingdings" w:hAnsi="Wingdings" w:hint="default"/>
+        <w:sz w:val="20"/>
+      </w:rPr>
+    </w:lvl>
+    <w:lvl w:ilvl="3" w:tentative="1">
+      <w:start w:val="1"/>
+      <w:numFmt w:val="bullet"/>
+      <w:lvlText w:val=""/>
+      <w:lvlJc w:val="left"/>
+      <w:pPr>
+        <w:tabs>
+          <w:tab w:val="num" w:pos="2880"/>
+        </w:tabs>
+        <w:ind w:left="2880" w:hanging="360"/>
+      </w:pPr>
+      <w:rPr>
+        <w:rFonts w:ascii="Wingdings" w:hAnsi="Wingdings" w:hint="default"/>
+        <w:sz w:val="20"/>
+      </w:rPr>
+    </w:lvl>
+    <w:lvl w:ilvl="4" w:tentative="1">
+      <w:start w:val="1"/>
+      <w:numFmt w:val="bullet"/>
+      <w:lvlText w:val=""/>
+      <w:lvlJc w:val="left"/>
+      <w:pPr>
+        <w:tabs>
+          <w:tab w:val="num" w:pos="3600"/>
+        </w:tabs>
+        <w:ind w:left="3600" w:hanging="360"/>
+      </w:pPr>
+      <w:rPr>
+        <w:rFonts w:ascii="Wingdings" w:hAnsi="Wingdings" w:hint="default"/>
+        <w:sz w:val="20"/>
+      </w:rPr>
+    </w:lvl>
+    <w:lvl w:ilvl="5" w:tentative="1">
+      <w:start w:val="1"/>
+      <w:numFmt w:val="bullet"/>
+      <w:lvlText w:val=""/>
+      <w:lvlJc w:val="left"/>
+      <w:pPr>
+        <w:tabs>
+          <w:tab w:val="num" w:pos="4320"/>
+        </w:tabs>
+        <w:ind w:left="4320" w:hanging="360"/>
+      </w:pPr>
+      <w:rPr>
+        <w:rFonts w:ascii="Wingdings" w:hAnsi="Wingdings" w:hint="default"/>
+        <w:sz w:val="20"/>
+      </w:rPr>
+    </w:lvl>
+    <w:lvl w:ilvl="6" w:tentative="1">
+      <w:start w:val="1"/>
+      <w:numFmt w:val="bullet"/>
+      <w:lvlText w:val=""/>
+      <w:lvlJc w:val="left"/>
+      <w:pPr>
+        <w:tabs>
+          <w:tab w:val="num" w:pos="5040"/>
+        </w:tabs>
+        <w:ind w:left="5040" w:hanging="360"/>
+      </w:pPr>
+      <w:rPr>
+        <w:rFonts w:ascii="Wingdings" w:hAnsi="Wingdings" w:hint="default"/>
+        <w:sz w:val="20"/>
+      </w:rPr>
+    </w:lvl>
+    <w:lvl w:ilvl="7" w:tentative="1">
+      <w:start w:val="1"/>
+      <w:numFmt w:val="bullet"/>
+      <w:lvlText w:val=""/>
+      <w:lvlJc w:val="left"/>
+      <w:pPr>
+        <w:tabs>
+          <w:tab w:val="num" w:pos="5760"/>
+        </w:tabs>
+        <w:ind w:left="5760" w:hanging="360"/>
+      </w:pPr>
+      <w:rPr>
+        <w:rFonts w:ascii="Wingdings" w:hAnsi="Wingdings" w:hint="default"/>
+        <w:sz w:val="20"/>
+      </w:rPr>
+    </w:lvl>
+    <w:lvl w:ilvl="8" w:tentative="1">
+      <w:start w:val="1"/>
+      <w:numFmt w:val="bullet"/>
+      <w:lvlText w:val=""/>
+      <w:lvlJc w:val="left"/>
+      <w:pPr>
+        <w:tabs>
+          <w:tab w:val="num" w:pos="6480"/>
+        </w:tabs>
+        <w:ind w:left="6480" w:hanging="360"/>
+      </w:pPr>
+      <w:rPr>
+        <w:rFonts w:ascii="Wingdings" w:hAnsi="Wingdings" w:hint="default"/>
+        <w:sz w:val="20"/>
+      </w:rPr>
+    </w:lvl>
+  </w:abstractNum>
+  <w:abstractNum w:abstractNumId="19" w15:restartNumberingAfterBreak="0">
     <w:nsid w:val="6E916FE2"/>
     <w:multiLevelType w:val="multilevel"/>
     <w:tmpl w:val="1BE48394"/>
@@ -5138,7 +7829,7 @@
       </w:pPr>
     </w:lvl>
   </w:abstractNum>
-  <w:abstractNum w:abstractNumId="6" w15:restartNumberingAfterBreak="0">
+  <w:abstractNum w:abstractNumId="20" w15:restartNumberingAfterBreak="0">
     <w:nsid w:val="717E3BEB"/>
     <w:multiLevelType w:val="hybridMultilevel"/>
     <w:tmpl w:val="220EE112"/>
@@ -5227,7 +7918,7 @@
       </w:pPr>
     </w:lvl>
   </w:abstractNum>
-  <w:abstractNum w:abstractNumId="7" w15:restartNumberingAfterBreak="0">
+  <w:abstractNum w:abstractNumId="21" w15:restartNumberingAfterBreak="0">
     <w:nsid w:val="720863B1"/>
     <w:multiLevelType w:val="multilevel"/>
     <w:tmpl w:val="8DD482B8"/>
@@ -5376,7 +8067,7 @@
       </w:rPr>
     </w:lvl>
   </w:abstractNum>
-  <w:abstractNum w:abstractNumId="8" w15:restartNumberingAfterBreak="0">
+  <w:abstractNum w:abstractNumId="22" w15:restartNumberingAfterBreak="0">
     <w:nsid w:val="75CD1245"/>
     <w:multiLevelType w:val="multilevel"/>
     <w:tmpl w:val="110C4268"/>
@@ -5525,7 +8216,7 @@
       </w:rPr>
     </w:lvl>
   </w:abstractNum>
-  <w:abstractNum w:abstractNumId="9" w15:restartNumberingAfterBreak="0">
+  <w:abstractNum w:abstractNumId="23" w15:restartNumberingAfterBreak="0">
     <w:nsid w:val="7AA311A6"/>
     <w:multiLevelType w:val="multilevel"/>
     <w:tmpl w:val="7E6C8EE8"/>
@@ -5674,35 +8365,381 @@
       </w:rPr>
     </w:lvl>
   </w:abstractNum>
+  <w:abstractNum w:abstractNumId="24" w15:restartNumberingAfterBreak="0">
+    <w:nsid w:val="7B566EB8"/>
+    <w:multiLevelType w:val="multilevel"/>
+    <w:tmpl w:val="A9802728"/>
+    <w:lvl w:ilvl="0">
+      <w:start w:val="1"/>
+      <w:numFmt w:val="bullet"/>
+      <w:lvlText w:val=""/>
+      <w:lvlJc w:val="left"/>
+      <w:pPr>
+        <w:tabs>
+          <w:tab w:val="num" w:pos="720"/>
+        </w:tabs>
+        <w:ind w:left="720" w:hanging="360"/>
+      </w:pPr>
+      <w:rPr>
+        <w:rFonts w:ascii="Symbol" w:hAnsi="Symbol" w:hint="default"/>
+        <w:sz w:val="20"/>
+      </w:rPr>
+    </w:lvl>
+    <w:lvl w:ilvl="1" w:tentative="1">
+      <w:start w:val="1"/>
+      <w:numFmt w:val="bullet"/>
+      <w:lvlText w:val="o"/>
+      <w:lvlJc w:val="left"/>
+      <w:pPr>
+        <w:tabs>
+          <w:tab w:val="num" w:pos="1440"/>
+        </w:tabs>
+        <w:ind w:left="1440" w:hanging="360"/>
+      </w:pPr>
+      <w:rPr>
+        <w:rFonts w:ascii="Courier New" w:hAnsi="Courier New" w:hint="default"/>
+        <w:sz w:val="20"/>
+      </w:rPr>
+    </w:lvl>
+    <w:lvl w:ilvl="2" w:tentative="1">
+      <w:start w:val="1"/>
+      <w:numFmt w:val="bullet"/>
+      <w:lvlText w:val=""/>
+      <w:lvlJc w:val="left"/>
+      <w:pPr>
+        <w:tabs>
+          <w:tab w:val="num" w:pos="2160"/>
+        </w:tabs>
+        <w:ind w:left="2160" w:hanging="360"/>
+      </w:pPr>
+      <w:rPr>
+        <w:rFonts w:ascii="Wingdings" w:hAnsi="Wingdings" w:hint="default"/>
+        <w:sz w:val="20"/>
+      </w:rPr>
+    </w:lvl>
+    <w:lvl w:ilvl="3" w:tentative="1">
+      <w:start w:val="1"/>
+      <w:numFmt w:val="bullet"/>
+      <w:lvlText w:val=""/>
+      <w:lvlJc w:val="left"/>
+      <w:pPr>
+        <w:tabs>
+          <w:tab w:val="num" w:pos="2880"/>
+        </w:tabs>
+        <w:ind w:left="2880" w:hanging="360"/>
+      </w:pPr>
+      <w:rPr>
+        <w:rFonts w:ascii="Wingdings" w:hAnsi="Wingdings" w:hint="default"/>
+        <w:sz w:val="20"/>
+      </w:rPr>
+    </w:lvl>
+    <w:lvl w:ilvl="4" w:tentative="1">
+      <w:start w:val="1"/>
+      <w:numFmt w:val="bullet"/>
+      <w:lvlText w:val=""/>
+      <w:lvlJc w:val="left"/>
+      <w:pPr>
+        <w:tabs>
+          <w:tab w:val="num" w:pos="3600"/>
+        </w:tabs>
+        <w:ind w:left="3600" w:hanging="360"/>
+      </w:pPr>
+      <w:rPr>
+        <w:rFonts w:ascii="Wingdings" w:hAnsi="Wingdings" w:hint="default"/>
+        <w:sz w:val="20"/>
+      </w:rPr>
+    </w:lvl>
+    <w:lvl w:ilvl="5" w:tentative="1">
+      <w:start w:val="1"/>
+      <w:numFmt w:val="bullet"/>
+      <w:lvlText w:val=""/>
+      <w:lvlJc w:val="left"/>
+      <w:pPr>
+        <w:tabs>
+          <w:tab w:val="num" w:pos="4320"/>
+        </w:tabs>
+        <w:ind w:left="4320" w:hanging="360"/>
+      </w:pPr>
+      <w:rPr>
+        <w:rFonts w:ascii="Wingdings" w:hAnsi="Wingdings" w:hint="default"/>
+        <w:sz w:val="20"/>
+      </w:rPr>
+    </w:lvl>
+    <w:lvl w:ilvl="6" w:tentative="1">
+      <w:start w:val="1"/>
+      <w:numFmt w:val="bullet"/>
+      <w:lvlText w:val=""/>
+      <w:lvlJc w:val="left"/>
+      <w:pPr>
+        <w:tabs>
+          <w:tab w:val="num" w:pos="5040"/>
+        </w:tabs>
+        <w:ind w:left="5040" w:hanging="360"/>
+      </w:pPr>
+      <w:rPr>
+        <w:rFonts w:ascii="Wingdings" w:hAnsi="Wingdings" w:hint="default"/>
+        <w:sz w:val="20"/>
+      </w:rPr>
+    </w:lvl>
+    <w:lvl w:ilvl="7" w:tentative="1">
+      <w:start w:val="1"/>
+      <w:numFmt w:val="bullet"/>
+      <w:lvlText w:val=""/>
+      <w:lvlJc w:val="left"/>
+      <w:pPr>
+        <w:tabs>
+          <w:tab w:val="num" w:pos="5760"/>
+        </w:tabs>
+        <w:ind w:left="5760" w:hanging="360"/>
+      </w:pPr>
+      <w:rPr>
+        <w:rFonts w:ascii="Wingdings" w:hAnsi="Wingdings" w:hint="default"/>
+        <w:sz w:val="20"/>
+      </w:rPr>
+    </w:lvl>
+    <w:lvl w:ilvl="8" w:tentative="1">
+      <w:start w:val="1"/>
+      <w:numFmt w:val="bullet"/>
+      <w:lvlText w:val=""/>
+      <w:lvlJc w:val="left"/>
+      <w:pPr>
+        <w:tabs>
+          <w:tab w:val="num" w:pos="6480"/>
+        </w:tabs>
+        <w:ind w:left="6480" w:hanging="360"/>
+      </w:pPr>
+      <w:rPr>
+        <w:rFonts w:ascii="Wingdings" w:hAnsi="Wingdings" w:hint="default"/>
+        <w:sz w:val="20"/>
+      </w:rPr>
+    </w:lvl>
+  </w:abstractNum>
+  <w:abstractNum w:abstractNumId="25" w15:restartNumberingAfterBreak="0">
+    <w:nsid w:val="7D6A26B8"/>
+    <w:multiLevelType w:val="multilevel"/>
+    <w:tmpl w:val="50CE42AC"/>
+    <w:lvl w:ilvl="0">
+      <w:start w:val="1"/>
+      <w:numFmt w:val="bullet"/>
+      <w:lvlText w:val=""/>
+      <w:lvlJc w:val="left"/>
+      <w:pPr>
+        <w:tabs>
+          <w:tab w:val="num" w:pos="720"/>
+        </w:tabs>
+        <w:ind w:left="720" w:hanging="360"/>
+      </w:pPr>
+      <w:rPr>
+        <w:rFonts w:ascii="Symbol" w:hAnsi="Symbol" w:hint="default"/>
+        <w:sz w:val="20"/>
+      </w:rPr>
+    </w:lvl>
+    <w:lvl w:ilvl="1" w:tentative="1">
+      <w:start w:val="1"/>
+      <w:numFmt w:val="bullet"/>
+      <w:lvlText w:val="o"/>
+      <w:lvlJc w:val="left"/>
+      <w:pPr>
+        <w:tabs>
+          <w:tab w:val="num" w:pos="1440"/>
+        </w:tabs>
+        <w:ind w:left="1440" w:hanging="360"/>
+      </w:pPr>
+      <w:rPr>
+        <w:rFonts w:ascii="Courier New" w:hAnsi="Courier New" w:hint="default"/>
+        <w:sz w:val="20"/>
+      </w:rPr>
+    </w:lvl>
+    <w:lvl w:ilvl="2" w:tentative="1">
+      <w:start w:val="1"/>
+      <w:numFmt w:val="bullet"/>
+      <w:lvlText w:val=""/>
+      <w:lvlJc w:val="left"/>
+      <w:pPr>
+        <w:tabs>
+          <w:tab w:val="num" w:pos="2160"/>
+        </w:tabs>
+        <w:ind w:left="2160" w:hanging="360"/>
+      </w:pPr>
+      <w:rPr>
+        <w:rFonts w:ascii="Wingdings" w:hAnsi="Wingdings" w:hint="default"/>
+        <w:sz w:val="20"/>
+      </w:rPr>
+    </w:lvl>
+    <w:lvl w:ilvl="3" w:tentative="1">
+      <w:start w:val="1"/>
+      <w:numFmt w:val="bullet"/>
+      <w:lvlText w:val=""/>
+      <w:lvlJc w:val="left"/>
+      <w:pPr>
+        <w:tabs>
+          <w:tab w:val="num" w:pos="2880"/>
+        </w:tabs>
+        <w:ind w:left="2880" w:hanging="360"/>
+      </w:pPr>
+      <w:rPr>
+        <w:rFonts w:ascii="Wingdings" w:hAnsi="Wingdings" w:hint="default"/>
+        <w:sz w:val="20"/>
+      </w:rPr>
+    </w:lvl>
+    <w:lvl w:ilvl="4" w:tentative="1">
+      <w:start w:val="1"/>
+      <w:numFmt w:val="bullet"/>
+      <w:lvlText w:val=""/>
+      <w:lvlJc w:val="left"/>
+      <w:pPr>
+        <w:tabs>
+          <w:tab w:val="num" w:pos="3600"/>
+        </w:tabs>
+        <w:ind w:left="3600" w:hanging="360"/>
+      </w:pPr>
+      <w:rPr>
+        <w:rFonts w:ascii="Wingdings" w:hAnsi="Wingdings" w:hint="default"/>
+        <w:sz w:val="20"/>
+      </w:rPr>
+    </w:lvl>
+    <w:lvl w:ilvl="5" w:tentative="1">
+      <w:start w:val="1"/>
+      <w:numFmt w:val="bullet"/>
+      <w:lvlText w:val=""/>
+      <w:lvlJc w:val="left"/>
+      <w:pPr>
+        <w:tabs>
+          <w:tab w:val="num" w:pos="4320"/>
+        </w:tabs>
+        <w:ind w:left="4320" w:hanging="360"/>
+      </w:pPr>
+      <w:rPr>
+        <w:rFonts w:ascii="Wingdings" w:hAnsi="Wingdings" w:hint="default"/>
+        <w:sz w:val="20"/>
+      </w:rPr>
+    </w:lvl>
+    <w:lvl w:ilvl="6" w:tentative="1">
+      <w:start w:val="1"/>
+      <w:numFmt w:val="bullet"/>
+      <w:lvlText w:val=""/>
+      <w:lvlJc w:val="left"/>
+      <w:pPr>
+        <w:tabs>
+          <w:tab w:val="num" w:pos="5040"/>
+        </w:tabs>
+        <w:ind w:left="5040" w:hanging="360"/>
+      </w:pPr>
+      <w:rPr>
+        <w:rFonts w:ascii="Wingdings" w:hAnsi="Wingdings" w:hint="default"/>
+        <w:sz w:val="20"/>
+      </w:rPr>
+    </w:lvl>
+    <w:lvl w:ilvl="7" w:tentative="1">
+      <w:start w:val="1"/>
+      <w:numFmt w:val="bullet"/>
+      <w:lvlText w:val=""/>
+      <w:lvlJc w:val="left"/>
+      <w:pPr>
+        <w:tabs>
+          <w:tab w:val="num" w:pos="5760"/>
+        </w:tabs>
+        <w:ind w:left="5760" w:hanging="360"/>
+      </w:pPr>
+      <w:rPr>
+        <w:rFonts w:ascii="Wingdings" w:hAnsi="Wingdings" w:hint="default"/>
+        <w:sz w:val="20"/>
+      </w:rPr>
+    </w:lvl>
+    <w:lvl w:ilvl="8" w:tentative="1">
+      <w:start w:val="1"/>
+      <w:numFmt w:val="bullet"/>
+      <w:lvlText w:val=""/>
+      <w:lvlJc w:val="left"/>
+      <w:pPr>
+        <w:tabs>
+          <w:tab w:val="num" w:pos="6480"/>
+        </w:tabs>
+        <w:ind w:left="6480" w:hanging="360"/>
+      </w:pPr>
+      <w:rPr>
+        <w:rFonts w:ascii="Wingdings" w:hAnsi="Wingdings" w:hint="default"/>
+        <w:sz w:val="20"/>
+      </w:rPr>
+    </w:lvl>
+  </w:abstractNum>
   <w:num w:numId="1" w16cid:durableId="1786729168">
+    <w:abstractNumId w:val="6"/>
+  </w:num>
+  <w:num w:numId="2" w16cid:durableId="1395162350">
+    <w:abstractNumId w:val="20"/>
+  </w:num>
+  <w:num w:numId="3" w16cid:durableId="108089137">
+    <w:abstractNumId w:val="22"/>
+  </w:num>
+  <w:num w:numId="4" w16cid:durableId="305937794">
+    <w:abstractNumId w:val="19"/>
+  </w:num>
+  <w:num w:numId="5" w16cid:durableId="1442841981">
+    <w:abstractNumId w:val="2"/>
+  </w:num>
+  <w:num w:numId="6" w16cid:durableId="81994756">
+    <w:abstractNumId w:val="5"/>
+  </w:num>
+  <w:num w:numId="7" w16cid:durableId="816535128">
+    <w:abstractNumId w:val="21"/>
+  </w:num>
+  <w:num w:numId="8" w16cid:durableId="1580751998">
+    <w:abstractNumId w:val="23"/>
+  </w:num>
+  <w:num w:numId="9" w16cid:durableId="1834250383">
+    <w:abstractNumId w:val="4"/>
+  </w:num>
+  <w:num w:numId="10" w16cid:durableId="1186015975">
+    <w:abstractNumId w:val="16"/>
+  </w:num>
+  <w:num w:numId="11" w16cid:durableId="313876935">
+    <w:abstractNumId w:val="13"/>
+  </w:num>
+  <w:num w:numId="12" w16cid:durableId="80421350">
+    <w:abstractNumId w:val="18"/>
+  </w:num>
+  <w:num w:numId="13" w16cid:durableId="235824454">
+    <w:abstractNumId w:val="9"/>
+  </w:num>
+  <w:num w:numId="14" w16cid:durableId="1352146316">
     <w:abstractNumId w:val="3"/>
   </w:num>
-  <w:num w:numId="2" w16cid:durableId="1395162350">
-    <w:abstractNumId w:val="6"/>
+  <w:num w:numId="15" w16cid:durableId="2090341869">
+    <w:abstractNumId w:val="11"/>
   </w:num>
-  <w:num w:numId="3" w16cid:durableId="108089137">
+  <w:num w:numId="16" w16cid:durableId="1924293031">
+    <w:abstractNumId w:val="15"/>
+  </w:num>
+  <w:num w:numId="17" w16cid:durableId="3094526">
+    <w:abstractNumId w:val="0"/>
+  </w:num>
+  <w:num w:numId="18" w16cid:durableId="1381662550">
+    <w:abstractNumId w:val="10"/>
+  </w:num>
+  <w:num w:numId="19" w16cid:durableId="1287853925">
+    <w:abstractNumId w:val="14"/>
+  </w:num>
+  <w:num w:numId="20" w16cid:durableId="1420101309">
+    <w:abstractNumId w:val="12"/>
+  </w:num>
+  <w:num w:numId="21" w16cid:durableId="1628585363">
     <w:abstractNumId w:val="8"/>
   </w:num>
-  <w:num w:numId="4" w16cid:durableId="305937794">
-    <w:abstractNumId w:val="5"/>
-  </w:num>
-  <w:num w:numId="5" w16cid:durableId="1442841981">
-    <w:abstractNumId w:val="0"/>
-  </w:num>
-  <w:num w:numId="6" w16cid:durableId="81994756">
-    <w:abstractNumId w:val="2"/>
-  </w:num>
-  <w:num w:numId="7" w16cid:durableId="816535128">
-    <w:abstractNumId w:val="7"/>
-  </w:num>
-  <w:num w:numId="8" w16cid:durableId="1580751998">
-    <w:abstractNumId w:val="9"/>
-  </w:num>
-  <w:num w:numId="9" w16cid:durableId="1834250383">
+  <w:num w:numId="22" w16cid:durableId="444925908">
     <w:abstractNumId w:val="1"/>
   </w:num>
-  <w:num w:numId="10" w16cid:durableId="1186015975">
-    <w:abstractNumId w:val="4"/>
+  <w:num w:numId="23" w16cid:durableId="1114406175">
+    <w:abstractNumId w:val="24"/>
+  </w:num>
+  <w:num w:numId="24" w16cid:durableId="1350330447">
+    <w:abstractNumId w:val="17"/>
+  </w:num>
+  <w:num w:numId="25" w16cid:durableId="373622915">
+    <w:abstractNumId w:val="25"/>
+  </w:num>
+  <w:num w:numId="26" w16cid:durableId="899052102">
+    <w:abstractNumId w:val="7"/>
   </w:num>
 </w:numbering>
 </file>

</xml_diff>